<commit_message>
Añadida actualizacion del enunciado y finalizado el ejercicio 2, falta el ejercicio 3 pasar las configuraciones a Json
</commit_message>
<xml_diff>
--- a/UF1-ACT2-Mezclador.docx
+++ b/UF1-ACT2-Mezclador.docx
@@ -1,6 +1,6 @@
 
 <file path=word/document.xml><?xml version="1.0" encoding="utf-8"?>
-<w:document xmlns:wpc="http://schemas.microsoft.com/office/word/2010/wordprocessingCanvas" xmlns:cx="http://schemas.microsoft.com/office/drawing/2014/chartex" xmlns:cx1="http://schemas.microsoft.com/office/drawing/2015/9/8/chartex" xmlns:cx2="http://schemas.microsoft.com/office/drawing/2015/10/21/chartex" xmlns:cx3="http://schemas.microsoft.com/office/drawing/2016/5/9/chartex" xmlns:cx4="http://schemas.microsoft.com/office/drawing/2016/5/10/chartex" xmlns:cx5="http://schemas.microsoft.com/office/drawing/2016/5/11/chartex" xmlns:cx6="http://schemas.microsoft.com/office/drawing/2016/5/12/chartex" xmlns:cx7="http://schemas.microsoft.com/office/drawing/2016/5/13/chartex" xmlns:cx8="http://schemas.microsoft.com/office/drawing/2016/5/14/chartex" xmlns:mc="http://schemas.openxmlformats.org/markup-compatibility/2006" xmlns:aink="http://schemas.microsoft.com/office/drawing/2016/ink" xmlns:am3d="http://schemas.microsoft.com/office/drawing/2017/model3d" xmlns:o="urn:schemas-microsoft-com:office:office" xmlns:oel="http://schemas.microsoft.com/office/2019/extlst" xmlns:r="http://schemas.openxmlformats.org/officeDocument/2006/relationships" xmlns:m="http://schemas.openxmlformats.org/officeDocument/2006/math" xmlns:v="urn:schemas-microsoft-com:vml" xmlns:wp14="http://schemas.microsoft.com/office/word/2010/wordprocessingDrawing" xmlns:wp="http://schemas.openxmlformats.org/drawingml/2006/wordprocessingDrawing" xmlns:w10="urn:schemas-microsoft-com:office:word" xmlns:w="http://schemas.openxmlformats.org/wordprocessingml/2006/main" xmlns:w14="http://schemas.microsoft.com/office/word/2010/wordml" xmlns:w15="http://schemas.microsoft.com/office/word/2012/wordml" xmlns:w16cex="http://schemas.microsoft.com/office/word/2018/wordml/cex" xmlns:w16cid="http://schemas.microsoft.com/office/word/2016/wordml/cid" xmlns:w16="http://schemas.microsoft.com/office/word/2018/wordml" xmlns:w16sdtdh="http://schemas.microsoft.com/office/word/2020/wordml/sdtdatahash" xmlns:w16se="http://schemas.microsoft.com/office/word/2015/wordml/symex" xmlns:wpg="http://schemas.microsoft.com/office/word/2010/wordprocessingGroup" xmlns:wpi="http://schemas.microsoft.com/office/word/2010/wordprocessingInk" xmlns:wne="http://schemas.microsoft.com/office/word/2006/wordml" xmlns:wps="http://schemas.microsoft.com/office/word/2010/wordprocessingShape" mc:Ignorable="w14 w15 w16se w16cid w16 w16cex w16sdtdh wp14">
+<w:document xmlns:wpc="http://schemas.microsoft.com/office/word/2010/wordprocessingCanvas" xmlns:cx="http://schemas.microsoft.com/office/drawing/2014/chartex" xmlns:cx1="http://schemas.microsoft.com/office/drawing/2015/9/8/chartex" xmlns:cx2="http://schemas.microsoft.com/office/drawing/2015/10/21/chartex" xmlns:cx3="http://schemas.microsoft.com/office/drawing/2016/5/9/chartex" xmlns:cx4="http://schemas.microsoft.com/office/drawing/2016/5/10/chartex" xmlns:cx5="http://schemas.microsoft.com/office/drawing/2016/5/11/chartex" xmlns:cx6="http://schemas.microsoft.com/office/drawing/2016/5/12/chartex" xmlns:cx7="http://schemas.microsoft.com/office/drawing/2016/5/13/chartex" xmlns:cx8="http://schemas.microsoft.com/office/drawing/2016/5/14/chartex" xmlns:mc="http://schemas.openxmlformats.org/markup-compatibility/2006" xmlns:aink="http://schemas.microsoft.com/office/drawing/2016/ink" xmlns:am3d="http://schemas.microsoft.com/office/drawing/2017/model3d" xmlns:o="urn:schemas-microsoft-com:office:office" xmlns:oel="http://schemas.microsoft.com/office/2019/extlst" xmlns:r="http://schemas.openxmlformats.org/officeDocument/2006/relationships" xmlns:m="http://schemas.openxmlformats.org/officeDocument/2006/math" xmlns:v="urn:schemas-microsoft-com:vml" xmlns:wp14="http://schemas.microsoft.com/office/word/2010/wordprocessingDrawing" xmlns:wp="http://schemas.openxmlformats.org/drawingml/2006/wordprocessingDrawing" xmlns:w10="urn:schemas-microsoft-com:office:word" xmlns:w="http://schemas.openxmlformats.org/wordprocessingml/2006/main" xmlns:w14="http://schemas.microsoft.com/office/word/2010/wordml" xmlns:w15="http://schemas.microsoft.com/office/word/2012/wordml" xmlns:w16cex="http://schemas.microsoft.com/office/word/2018/wordml/cex" xmlns:w16cid="http://schemas.microsoft.com/office/word/2016/wordml/cid" xmlns:w16="http://schemas.microsoft.com/office/word/2018/wordml" xmlns:w16du="http://schemas.microsoft.com/office/word/2023/wordml/word16du" xmlns:w16sdtdh="http://schemas.microsoft.com/office/word/2020/wordml/sdtdatahash" xmlns:w16se="http://schemas.microsoft.com/office/word/2015/wordml/symex" xmlns:wpg="http://schemas.microsoft.com/office/word/2010/wordprocessingGroup" xmlns:wpi="http://schemas.microsoft.com/office/word/2010/wordprocessingInk" xmlns:wne="http://schemas.microsoft.com/office/word/2006/wordml" xmlns:wps="http://schemas.microsoft.com/office/word/2010/wordprocessingShape" mc:Ignorable="w14 w15 w16se w16cid w16 w16cex w16sdtdh w16du wp14">
   <w:body>
     <w:p>
       <w:pPr>
@@ -440,7 +440,47 @@
           <w:sz w:val="32"/>
           <w:szCs w:val="32"/>
         </w:rPr>
-        <w:t>Revisado 24/10/2024</w:t>
+        <w:t xml:space="preserve">Revisado </w:t>
+      </w:r>
+      <w:r>
+        <w:rPr>
+          <w:rFonts w:ascii="Arial Black" w:hAnsi="Arial Black" w:cs="Arial"/>
+          <w:b/>
+          <w:color w:val="AEAAAA" w:themeColor="background2" w:themeShade="BF"/>
+          <w:sz w:val="32"/>
+          <w:szCs w:val="32"/>
+        </w:rPr>
+        <w:t>7</w:t>
+      </w:r>
+      <w:r>
+        <w:rPr>
+          <w:rFonts w:ascii="Arial Black" w:hAnsi="Arial Black" w:cs="Arial"/>
+          <w:b/>
+          <w:color w:val="AEAAAA" w:themeColor="background2" w:themeShade="BF"/>
+          <w:sz w:val="32"/>
+          <w:szCs w:val="32"/>
+        </w:rPr>
+        <w:t>/1</w:t>
+      </w:r>
+      <w:r>
+        <w:rPr>
+          <w:rFonts w:ascii="Arial Black" w:hAnsi="Arial Black" w:cs="Arial"/>
+          <w:b/>
+          <w:color w:val="AEAAAA" w:themeColor="background2" w:themeShade="BF"/>
+          <w:sz w:val="32"/>
+          <w:szCs w:val="32"/>
+        </w:rPr>
+        <w:t>1</w:t>
+      </w:r>
+      <w:r>
+        <w:rPr>
+          <w:rFonts w:ascii="Arial Black" w:hAnsi="Arial Black" w:cs="Arial"/>
+          <w:b/>
+          <w:color w:val="AEAAAA" w:themeColor="background2" w:themeShade="BF"/>
+          <w:sz w:val="32"/>
+          <w:szCs w:val="32"/>
+        </w:rPr>
+        <w:t>/2024</w:t>
       </w:r>
     </w:p>
     <w:p>
@@ -716,6 +756,85 @@
       </w:pPr>
       <w:r>
         <w:rPr>
+          <w:rFonts w:ascii="Microsoft YaHei UI" w:eastAsia="Microsoft YaHei UI" w:hAnsi="Microsoft YaHei UI"/>
+          <w:b/>
+          <w:noProof/>
+          <w:color w:val="92D050"/>
+          <w:sz w:val="32"/>
+          <w:lang w:val="es-ES_tradnl" w:eastAsia="es-ES_tradnl"/>
+        </w:rPr>
+        <mc:AlternateContent>
+          <mc:Choice Requires="wps">
+            <w:drawing>
+              <wp:anchor distT="0" distB="0" distL="114300" distR="114300" simplePos="0" relativeHeight="251659264" behindDoc="0" locked="0" layoutInCell="1" allowOverlap="1" wp14:anchorId="470A3402" wp14:editId="6D7A162D">
+                <wp:simplePos x="0" y="0"/>
+                <wp:positionH relativeFrom="column">
+                  <wp:posOffset>-721360</wp:posOffset>
+                </wp:positionH>
+                <wp:positionV relativeFrom="paragraph">
+                  <wp:posOffset>3979545</wp:posOffset>
+                </wp:positionV>
+                <wp:extent cx="3526972" cy="190006"/>
+                <wp:effectExtent l="0" t="0" r="0" b="635"/>
+                <wp:wrapNone/>
+                <wp:docPr id="17" name="Rectángulo 17"/>
+                <wp:cNvGraphicFramePr/>
+                <a:graphic xmlns:a="http://schemas.openxmlformats.org/drawingml/2006/main">
+                  <a:graphicData uri="http://schemas.microsoft.com/office/word/2010/wordprocessingShape">
+                    <wps:wsp>
+                      <wps:cNvSpPr/>
+                      <wps:spPr>
+                        <a:xfrm>
+                          <a:off x="0" y="0"/>
+                          <a:ext cx="3526972" cy="190006"/>
+                        </a:xfrm>
+                        <a:prstGeom prst="rect">
+                          <a:avLst/>
+                        </a:prstGeom>
+                        <a:solidFill>
+                          <a:schemeClr val="bg1"/>
+                        </a:solidFill>
+                        <a:ln>
+                          <a:noFill/>
+                        </a:ln>
+                      </wps:spPr>
+                      <wps:style>
+                        <a:lnRef idx="2">
+                          <a:schemeClr val="accent1">
+                            <a:shade val="50000"/>
+                          </a:schemeClr>
+                        </a:lnRef>
+                        <a:fillRef idx="1">
+                          <a:schemeClr val="accent1"/>
+                        </a:fillRef>
+                        <a:effectRef idx="0">
+                          <a:schemeClr val="accent1"/>
+                        </a:effectRef>
+                        <a:fontRef idx="minor">
+                          <a:schemeClr val="lt1"/>
+                        </a:fontRef>
+                      </wps:style>
+                      <wps:bodyPr rot="0" spcFirstLastPara="0" vertOverflow="overflow" horzOverflow="overflow" vert="horz" wrap="square" lIns="91440" tIns="45720" rIns="91440" bIns="45720" numCol="1" spcCol="0" rtlCol="0" fromWordArt="0" anchor="ctr" anchorCtr="0" forceAA="0" compatLnSpc="1">
+                        <a:prstTxWarp prst="textNoShape">
+                          <a:avLst/>
+                        </a:prstTxWarp>
+                        <a:noAutofit/>
+                      </wps:bodyPr>
+                    </wps:wsp>
+                  </a:graphicData>
+                </a:graphic>
+              </wp:anchor>
+            </w:drawing>
+          </mc:Choice>
+          <mc:Fallback>
+            <w:pict>
+              <v:rect w14:anchorId="177B69A8" id="Rectángulo 17" o:spid="_x0000_s1026" style="position:absolute;margin-left:-56.8pt;margin-top:313.35pt;width:277.7pt;height:14.95pt;z-index:251659264;visibility:visible;mso-wrap-style:square;mso-wrap-distance-left:9pt;mso-wrap-distance-top:0;mso-wrap-distance-right:9pt;mso-wrap-distance-bottom:0;mso-position-horizontal:absolute;mso-position-horizontal-relative:text;mso-position-vertical:absolute;mso-position-vertical-relative:text;v-text-anchor:middle" o:gfxdata="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" fillcolor="white [3212]" stroked="f" strokeweight="1pt"/>
+            </w:pict>
+          </mc:Fallback>
+        </mc:AlternateContent>
+      </w:r>
+      <w:r>
+        <w:rPr>
           <w:rFonts w:ascii="Microsoft YaHei UI" w:eastAsia="Microsoft YaHei UI" w:hAnsi="Microsoft YaHei UI" w:cs="Arial"/>
           <w:b/>
           <w:color w:val="92D050"/>
@@ -756,7 +875,43 @@
           <w:color w:val="FF0000"/>
           <w:sz w:val="44"/>
         </w:rPr>
-        <w:t>Jorge Luis Garcia Orbegoso</w:t>
+        <w:t xml:space="preserve">Nombre </w:t>
+      </w:r>
+      <w:r>
+        <w:rPr>
+          <w:rFonts w:ascii="Microsoft YaHei UI" w:eastAsia="Microsoft YaHei UI" w:hAnsi="Microsoft YaHei UI"/>
+          <w:b/>
+          <w:color w:val="FF0000"/>
+          <w:sz w:val="44"/>
+        </w:rPr>
+        <w:t>y apellido</w:t>
+      </w:r>
+      <w:r>
+        <w:rPr>
+          <w:rFonts w:ascii="Microsoft YaHei UI" w:eastAsia="Microsoft YaHei UI" w:hAnsi="Microsoft YaHei UI"/>
+          <w:b/>
+          <w:color w:val="FF0000"/>
+          <w:sz w:val="44"/>
+        </w:rPr>
+        <w:t>s</w:t>
+      </w:r>
+      <w:r>
+        <w:rPr>
+          <w:rFonts w:ascii="Microsoft YaHei UI" w:eastAsia="Microsoft YaHei UI" w:hAnsi="Microsoft YaHei UI"/>
+          <w:b/>
+          <w:color w:val="FF0000"/>
+          <w:sz w:val="44"/>
+        </w:rPr>
+        <w:t xml:space="preserve"> del</w:t>
+      </w:r>
+      <w:r>
+        <w:rPr>
+          <w:rFonts w:ascii="Microsoft YaHei UI" w:eastAsia="Microsoft YaHei UI" w:hAnsi="Microsoft YaHei UI"/>
+          <w:b/>
+          <w:color w:val="FF0000"/>
+          <w:sz w:val="44"/>
+        </w:rPr>
+        <w:t xml:space="preserve"> alumno</w:t>
       </w:r>
     </w:p>
     <w:p>
@@ -993,25 +1148,7 @@
           <w:sz w:val="20"/>
           <w:szCs w:val="20"/>
         </w:rPr>
-        <w:t xml:space="preserve">editor que te permitirá grabar y cargar </w:t>
-      </w:r>
-      <w:proofErr w:type="spellStart"/>
-      <w:r>
-        <w:rPr>
-          <w:rFonts w:cs="Arial"/>
-          <w:sz w:val="20"/>
-          <w:szCs w:val="20"/>
-        </w:rPr>
-        <w:t>puzzles</w:t>
-      </w:r>
-      <w:proofErr w:type="spellEnd"/>
-      <w:r>
-        <w:rPr>
-          <w:rFonts w:cs="Arial"/>
-          <w:sz w:val="20"/>
-          <w:szCs w:val="20"/>
-        </w:rPr>
-        <w:t xml:space="preserve"> para un minijuego</w:t>
+        <w:t>editor que te permitirá grabar y cargar puzzles para un minijuego</w:t>
       </w:r>
       <w:r>
         <w:rPr>
@@ -1112,6 +1249,29 @@
               <w:t>.</w:t>
             </w:r>
           </w:p>
+          <w:p>
+            <w:pPr>
+              <w:keepNext/>
+              <w:jc w:val="both"/>
+              <w:rPr>
+                <w:rFonts w:cs="Arial"/>
+                <w:bCs/>
+                <w:iCs/>
+                <w:sz w:val="20"/>
+                <w:szCs w:val="20"/>
+              </w:rPr>
+            </w:pPr>
+            <w:r>
+              <w:rPr>
+                <w:rFonts w:cs="Arial"/>
+                <w:bCs/>
+                <w:iCs/>
+                <w:sz w:val="20"/>
+                <w:szCs w:val="20"/>
+              </w:rPr>
+              <w:t>Almacenar y recuperar datos en/desde ficheros de texto usando serializadores automáticos</w:t>
+            </w:r>
+          </w:p>
         </w:tc>
       </w:tr>
       <w:tr>
@@ -1271,7 +1431,7 @@
           </w:p>
           <w:p>
             <w:pPr>
-              <w:pStyle w:val="Prrafodelista"/>
+              <w:pStyle w:val="ListParagraph"/>
               <w:numPr>
                 <w:ilvl w:val="0"/>
                 <w:numId w:val="9"/>
@@ -1295,7 +1455,7 @@
           </w:p>
           <w:p>
             <w:pPr>
-              <w:pStyle w:val="Prrafodelista"/>
+              <w:pStyle w:val="ListParagraph"/>
               <w:numPr>
                 <w:ilvl w:val="0"/>
                 <w:numId w:val="9"/>
@@ -1515,25 +1675,7 @@
           <w:sz w:val="24"/>
           <w:szCs w:val="24"/>
         </w:rPr>
-        <w:t xml:space="preserve">minijuego tipo </w:t>
-      </w:r>
-      <w:proofErr w:type="spellStart"/>
-      <w:r>
-        <w:rPr>
-          <w:rFonts w:cs="Calibri"/>
-          <w:sz w:val="24"/>
-          <w:szCs w:val="24"/>
-        </w:rPr>
-        <w:t>puzzle</w:t>
-      </w:r>
-      <w:proofErr w:type="spellEnd"/>
-      <w:r>
-        <w:rPr>
-          <w:rFonts w:cs="Calibri"/>
-          <w:sz w:val="24"/>
-          <w:szCs w:val="24"/>
-        </w:rPr>
-        <w:t xml:space="preserve"> que </w:t>
+        <w:t xml:space="preserve">minijuego tipo puzzle que </w:t>
       </w:r>
       <w:r>
         <w:rPr>
@@ -1549,25 +1691,7 @@
           <w:sz w:val="24"/>
           <w:szCs w:val="24"/>
         </w:rPr>
-        <w:t xml:space="preserve">genera </w:t>
-      </w:r>
-      <w:proofErr w:type="spellStart"/>
-      <w:r>
-        <w:rPr>
-          <w:rFonts w:cs="Calibri"/>
-          <w:sz w:val="24"/>
-          <w:szCs w:val="24"/>
-        </w:rPr>
-        <w:t>puzzles</w:t>
-      </w:r>
-      <w:proofErr w:type="spellEnd"/>
-      <w:r>
-        <w:rPr>
-          <w:rFonts w:cs="Calibri"/>
-          <w:sz w:val="24"/>
-          <w:szCs w:val="24"/>
-        </w:rPr>
-        <w:t xml:space="preserve"> de forma aleatoria, llamados patrones.</w:t>
+        <w:t>genera puzzles de forma aleatoria, llamados patrones.</w:t>
       </w:r>
     </w:p>
     <w:p>
@@ -1621,7 +1745,7 @@
     </w:p>
     <w:p>
       <w:pPr>
-        <w:pStyle w:val="Prrafodelista"/>
+        <w:pStyle w:val="ListParagraph"/>
         <w:numPr>
           <w:ilvl w:val="0"/>
           <w:numId w:val="11"/>
@@ -1643,7 +1767,7 @@
     </w:p>
     <w:p>
       <w:pPr>
-        <w:pStyle w:val="Prrafodelista"/>
+        <w:pStyle w:val="ListParagraph"/>
         <w:numPr>
           <w:ilvl w:val="0"/>
           <w:numId w:val="11"/>
@@ -1660,30 +1784,12 @@
           <w:sz w:val="24"/>
           <w:szCs w:val="24"/>
         </w:rPr>
-        <w:t xml:space="preserve">Esos </w:t>
-      </w:r>
-      <w:proofErr w:type="spellStart"/>
-      <w:r>
-        <w:rPr>
-          <w:rFonts w:cs="Calibri"/>
-          <w:sz w:val="24"/>
-          <w:szCs w:val="24"/>
-        </w:rPr>
-        <w:t>puzzles</w:t>
-      </w:r>
-      <w:proofErr w:type="spellEnd"/>
-      <w:r>
-        <w:rPr>
-          <w:rFonts w:cs="Calibri"/>
-          <w:sz w:val="24"/>
-          <w:szCs w:val="24"/>
-        </w:rPr>
-        <w:t xml:space="preserve"> se puedan editar mediante una aplicación separada.</w:t>
-      </w:r>
-    </w:p>
-    <w:p>
-      <w:pPr>
-        <w:pStyle w:val="Prrafodelista"/>
+        <w:t>Esos puzzles se puedan editar mediante una aplicación separada.</w:t>
+      </w:r>
+    </w:p>
+    <w:p>
+      <w:pPr>
+        <w:pStyle w:val="ListParagraph"/>
         <w:numPr>
           <w:ilvl w:val="0"/>
           <w:numId w:val="11"/>
@@ -1716,25 +1822,7 @@
           <w:sz w:val="24"/>
           <w:szCs w:val="24"/>
         </w:rPr>
-        <w:t xml:space="preserve">una de los </w:t>
-      </w:r>
-      <w:proofErr w:type="spellStart"/>
-      <w:r>
-        <w:rPr>
-          <w:rFonts w:cs="Calibri"/>
-          <w:sz w:val="24"/>
-          <w:szCs w:val="24"/>
-        </w:rPr>
-        <w:t>puzzles</w:t>
-      </w:r>
-      <w:proofErr w:type="spellEnd"/>
-      <w:r>
-        <w:rPr>
-          <w:rFonts w:cs="Calibri"/>
-          <w:sz w:val="24"/>
-          <w:szCs w:val="24"/>
-        </w:rPr>
-        <w:t xml:space="preserve"> almacenados de forma aleatoria.</w:t>
+        <w:t>una de los puzzles almacenados de forma aleatoria.</w:t>
       </w:r>
     </w:p>
     <w:p>
@@ -1825,7 +1913,7 @@
     </w:p>
     <w:tbl>
       <w:tblPr>
-        <w:tblStyle w:val="Tablaconcuadrcula"/>
+        <w:tblStyle w:val="TableGrid"/>
         <w:tblW w:w="0" w:type="auto"/>
         <w:tblLook w:val="04A0" w:firstRow="1" w:lastRow="0" w:firstColumn="1" w:lastColumn="0" w:noHBand="0" w:noVBand="1"/>
       </w:tblPr>
@@ -1982,34 +2070,14 @@
               </w:rPr>
               <w:t xml:space="preserve">Carga el patrón desde un fichero que el </w:t>
             </w:r>
-            <w:proofErr w:type="spellStart"/>
             <w:r>
               <w:rPr>
                 <w:rFonts w:cs="Calibri"/>
                 <w:sz w:val="24"/>
                 <w:szCs w:val="24"/>
               </w:rPr>
-              <w:t>game</w:t>
+              <w:t>game designer</w:t>
             </w:r>
-            <w:proofErr w:type="spellEnd"/>
-            <w:r>
-              <w:rPr>
-                <w:rFonts w:cs="Calibri"/>
-                <w:sz w:val="24"/>
-                <w:szCs w:val="24"/>
-              </w:rPr>
-              <w:t xml:space="preserve"> </w:t>
-            </w:r>
-            <w:proofErr w:type="spellStart"/>
-            <w:r>
-              <w:rPr>
-                <w:rFonts w:cs="Calibri"/>
-                <w:sz w:val="24"/>
-                <w:szCs w:val="24"/>
-              </w:rPr>
-              <w:t>designer</w:t>
-            </w:r>
-            <w:proofErr w:type="spellEnd"/>
             <w:r>
               <w:rPr>
                 <w:rFonts w:cs="Calibri"/>
@@ -2064,59 +2132,21 @@
               </w:rPr>
               <w:t xml:space="preserve">Graba el patrón en un fichero, si no se había cargado el </w:t>
             </w:r>
-            <w:proofErr w:type="spellStart"/>
             <w:r>
               <w:rPr>
                 <w:rFonts w:cs="Calibri"/>
                 <w:sz w:val="24"/>
                 <w:szCs w:val="24"/>
               </w:rPr>
-              <w:t>game</w:t>
+              <w:t>game designer</w:t>
             </w:r>
-            <w:proofErr w:type="spellEnd"/>
             <w:r>
               <w:rPr>
                 <w:rFonts w:cs="Calibri"/>
                 <w:sz w:val="24"/>
                 <w:szCs w:val="24"/>
               </w:rPr>
-              <w:t xml:space="preserve"> </w:t>
-            </w:r>
-            <w:proofErr w:type="spellStart"/>
-            <w:r>
-              <w:rPr>
-                <w:rFonts w:cs="Calibri"/>
-                <w:sz w:val="24"/>
-                <w:szCs w:val="24"/>
-              </w:rPr>
-              <w:t>designer</w:t>
-            </w:r>
-            <w:proofErr w:type="spellEnd"/>
-            <w:r>
-              <w:rPr>
-                <w:rFonts w:cs="Calibri"/>
-                <w:sz w:val="24"/>
-                <w:szCs w:val="24"/>
-              </w:rPr>
-              <w:t xml:space="preserve"> podrá elegir el nombre y la ubicación, si se había cargado antes se </w:t>
-            </w:r>
-            <w:proofErr w:type="spellStart"/>
-            <w:r>
-              <w:rPr>
-                <w:rFonts w:cs="Calibri"/>
-                <w:sz w:val="24"/>
-                <w:szCs w:val="24"/>
-              </w:rPr>
-              <w:t>sobreescribe</w:t>
-            </w:r>
-            <w:proofErr w:type="spellEnd"/>
-            <w:r>
-              <w:rPr>
-                <w:rFonts w:cs="Calibri"/>
-                <w:sz w:val="24"/>
-                <w:szCs w:val="24"/>
-              </w:rPr>
-              <w:t xml:space="preserve"> el anterior</w:t>
+              <w:t xml:space="preserve"> podrá elegir el nombre y la ubicación, si se había cargado antes se sobreescribe el anterior</w:t>
             </w:r>
           </w:p>
         </w:tc>
@@ -2164,34 +2194,14 @@
               </w:rPr>
               <w:t xml:space="preserve">Graba el patrón en un fichero. El </w:t>
             </w:r>
-            <w:proofErr w:type="spellStart"/>
             <w:r>
               <w:rPr>
                 <w:rFonts w:cs="Calibri"/>
                 <w:sz w:val="24"/>
                 <w:szCs w:val="24"/>
               </w:rPr>
-              <w:t>game</w:t>
+              <w:t>game designer</w:t>
             </w:r>
-            <w:proofErr w:type="spellEnd"/>
-            <w:r>
-              <w:rPr>
-                <w:rFonts w:cs="Calibri"/>
-                <w:sz w:val="24"/>
-                <w:szCs w:val="24"/>
-              </w:rPr>
-              <w:t xml:space="preserve"> </w:t>
-            </w:r>
-            <w:proofErr w:type="spellStart"/>
-            <w:r>
-              <w:rPr>
-                <w:rFonts w:cs="Calibri"/>
-                <w:sz w:val="24"/>
-                <w:szCs w:val="24"/>
-              </w:rPr>
-              <w:t>designer</w:t>
-            </w:r>
-            <w:proofErr w:type="spellEnd"/>
             <w:r>
               <w:rPr>
                 <w:rFonts w:cs="Calibri"/>
@@ -2272,7 +2282,7 @@
     </w:p>
     <w:p>
       <w:pPr>
-        <w:pStyle w:val="Prrafodelista"/>
+        <w:pStyle w:val="ListParagraph"/>
         <w:numPr>
           <w:ilvl w:val="0"/>
           <w:numId w:val="12"/>
@@ -2452,7 +2462,6 @@
         </w:rPr>
         <w:t xml:space="preserve">Actualmente el minijuego crea un patrón aleatoriamente en las siguientes líneas del archivo </w:t>
       </w:r>
-      <w:proofErr w:type="spellStart"/>
       <w:r>
         <w:rPr>
           <w:rFonts w:cs="Calibri"/>
@@ -2463,7 +2472,6 @@
         </w:rPr>
         <w:t>Board.cs</w:t>
       </w:r>
-      <w:proofErr w:type="spellEnd"/>
       <w:r>
         <w:rPr>
           <w:rFonts w:cs="Calibri"/>
@@ -2576,25 +2584,7 @@
           <w:sz w:val="24"/>
           <w:szCs w:val="24"/>
         </w:rPr>
-        <w:t>Realizaremos las modificaciones necesarias para que el juego, en vez de mantener ese comportamiento, cargue aleatoriamente uno de los patrones almacenados, que podemos situar en una carpeta dentro de “</w:t>
-      </w:r>
-      <w:proofErr w:type="spellStart"/>
-      <w:r>
-        <w:rPr>
-          <w:rFonts w:cs="Calibri"/>
-          <w:sz w:val="24"/>
-          <w:szCs w:val="24"/>
-        </w:rPr>
-        <w:t>Assets</w:t>
-      </w:r>
-      <w:proofErr w:type="spellEnd"/>
-      <w:r>
-        <w:rPr>
-          <w:rFonts w:cs="Calibri"/>
-          <w:sz w:val="24"/>
-          <w:szCs w:val="24"/>
-        </w:rPr>
-        <w:t>”.</w:t>
+        <w:t>Realizaremos las modificaciones necesarias para que el juego, en vez de mantener ese comportamiento, cargue aleatoriamente uno de los patrones almacenados, que podemos situar en una carpeta dentro de “Assets”.</w:t>
       </w:r>
     </w:p>
     <w:p>
@@ -2664,7 +2654,7 @@
     </w:p>
     <w:p>
       <w:pPr>
-        <w:pStyle w:val="Prrafodelista"/>
+        <w:pStyle w:val="ListParagraph"/>
         <w:numPr>
           <w:ilvl w:val="0"/>
           <w:numId w:val="12"/>
@@ -2762,6 +2752,146 @@
     </w:p>
     <w:p>
       <w:pPr>
+        <w:jc w:val="both"/>
+        <w:rPr>
+          <w:rFonts w:ascii="Microsoft YaHei UI" w:eastAsia="Microsoft YaHei UI" w:hAnsi="Microsoft YaHei UI" w:cs="Arial"/>
+          <w:b/>
+          <w:color w:val="0070C0"/>
+          <w:sz w:val="28"/>
+          <w:szCs w:val="28"/>
+        </w:rPr>
+      </w:pPr>
+      <w:r>
+        <w:rPr>
+          <w:rFonts w:cs="Calibri"/>
+          <w:sz w:val="24"/>
+          <w:szCs w:val="24"/>
+        </w:rPr>
+        <w:br w:type="page"/>
+      </w:r>
+      <w:r>
+        <w:rPr>
+          <w:rFonts w:ascii="Microsoft YaHei UI" w:eastAsia="Microsoft YaHei UI" w:hAnsi="Microsoft YaHei UI" w:cs="Arial"/>
+          <w:b/>
+          <w:color w:val="0070C0"/>
+          <w:sz w:val="28"/>
+          <w:szCs w:val="28"/>
+        </w:rPr>
+        <w:lastRenderedPageBreak/>
+        <w:t>Leer y escribir la configuración en un fichero</w:t>
+      </w:r>
+    </w:p>
+    <w:p>
+      <w:pPr>
+        <w:rPr>
+          <w:rFonts w:cs="Calibri"/>
+          <w:sz w:val="24"/>
+          <w:szCs w:val="24"/>
+        </w:rPr>
+      </w:pPr>
+    </w:p>
+    <w:p>
+      <w:pPr>
+        <w:rPr>
+          <w:rFonts w:cs="Calibri"/>
+          <w:sz w:val="24"/>
+          <w:szCs w:val="24"/>
+        </w:rPr>
+      </w:pPr>
+      <w:r>
+        <w:rPr>
+          <w:rFonts w:cs="Calibri"/>
+          <w:sz w:val="24"/>
+          <w:szCs w:val="24"/>
+        </w:rPr>
+        <w:t>Actualmente la configuración del programa se almacena en un objeto que se crea en la inicialización.</w:t>
+      </w:r>
+    </w:p>
+    <w:p>
+      <w:pPr>
+        <w:rPr>
+          <w:rFonts w:cs="Calibri"/>
+          <w:sz w:val="24"/>
+          <w:szCs w:val="24"/>
+        </w:rPr>
+      </w:pPr>
+    </w:p>
+    <w:p>
+      <w:pPr>
+        <w:rPr>
+          <w:rFonts w:cs="Calibri"/>
+          <w:sz w:val="24"/>
+          <w:szCs w:val="24"/>
+        </w:rPr>
+      </w:pPr>
+      <w:r>
+        <w:rPr>
+          <w:rFonts w:cs="Calibri"/>
+          <w:noProof/>
+          <w:sz w:val="24"/>
+          <w:szCs w:val="24"/>
+        </w:rPr>
+        <w:drawing>
+          <wp:inline distT="0" distB="0" distL="0" distR="0" wp14:anchorId="26061821" wp14:editId="505447A3">
+            <wp:extent cx="5400040" cy="2143125"/>
+            <wp:effectExtent l="0" t="0" r="0" b="9525"/>
+            <wp:docPr id="336670652" name="Picture 2"/>
+            <wp:cNvGraphicFramePr>
+              <a:graphicFrameLocks xmlns:a="http://schemas.openxmlformats.org/drawingml/2006/main" noChangeAspect="1"/>
+            </wp:cNvGraphicFramePr>
+            <a:graphic xmlns:a="http://schemas.openxmlformats.org/drawingml/2006/main">
+              <a:graphicData uri="http://schemas.openxmlformats.org/drawingml/2006/picture">
+                <pic:pic xmlns:pic="http://schemas.openxmlformats.org/drawingml/2006/picture">
+                  <pic:nvPicPr>
+                    <pic:cNvPr id="0" name="Picture 1"/>
+                    <pic:cNvPicPr>
+                      <a:picLocks noChangeAspect="1" noChangeArrowheads="1"/>
+                    </pic:cNvPicPr>
+                  </pic:nvPicPr>
+                  <pic:blipFill>
+                    <a:blip r:embed="rId21">
+                      <a:extLst>
+                        <a:ext uri="{28A0092B-C50C-407E-A947-70E740481C1C}">
+                          <a14:useLocalDpi xmlns:a14="http://schemas.microsoft.com/office/drawing/2010/main" val="0"/>
+                        </a:ext>
+                      </a:extLst>
+                    </a:blip>
+                    <a:srcRect/>
+                    <a:stretch>
+                      <a:fillRect/>
+                    </a:stretch>
+                  </pic:blipFill>
+                  <pic:spPr bwMode="auto">
+                    <a:xfrm>
+                      <a:off x="0" y="0"/>
+                      <a:ext cx="5400040" cy="2143125"/>
+                    </a:xfrm>
+                    <a:prstGeom prst="rect">
+                      <a:avLst/>
+                    </a:prstGeom>
+                    <a:noFill/>
+                    <a:ln>
+                      <a:noFill/>
+                    </a:ln>
+                  </pic:spPr>
+                </pic:pic>
+              </a:graphicData>
+            </a:graphic>
+          </wp:inline>
+        </w:drawing>
+      </w:r>
+    </w:p>
+    <w:p>
+      <w:pPr>
+        <w:rPr>
+          <w:rFonts w:cs="Calibri"/>
+          <w:sz w:val="24"/>
+          <w:szCs w:val="24"/>
+        </w:rPr>
+      </w:pPr>
+    </w:p>
+    <w:p>
+      <w:pPr>
         <w:spacing w:after="160" w:line="259" w:lineRule="auto"/>
         <w:rPr>
           <w:rFonts w:cs="Calibri"/>
@@ -2775,22 +2905,489 @@
           <w:sz w:val="24"/>
           <w:szCs w:val="24"/>
         </w:rPr>
-        <w:br w:type="page"/>
-      </w:r>
-      <w:r>
-        <w:rPr>
-          <w:rFonts w:cs="Calibri"/>
-          <w:color w:val="FF0000"/>
+        <w:t>Queremos almacenar esta configuración en un fichero llamado “Configuracion.json” de forma que sea fácilmente editable.</w:t>
+      </w:r>
+    </w:p>
+    <w:p>
+      <w:pPr>
+        <w:spacing w:after="160" w:line="259" w:lineRule="auto"/>
+        <w:rPr>
+          <w:rFonts w:cs="Calibri"/>
+          <w:sz w:val="24"/>
+          <w:szCs w:val="24"/>
+        </w:rPr>
+      </w:pPr>
+    </w:p>
+    <w:p>
+      <w:pPr>
+        <w:spacing w:after="160" w:line="259" w:lineRule="auto"/>
+        <w:rPr>
+          <w:rFonts w:cs="Calibri"/>
+          <w:sz w:val="24"/>
+          <w:szCs w:val="24"/>
+        </w:rPr>
+      </w:pPr>
+      <w:r>
+        <w:rPr>
+          <w:rFonts w:cs="Calibri"/>
+          <w:noProof/>
+          <w:sz w:val="24"/>
+          <w:szCs w:val="24"/>
+        </w:rPr>
+        <w:drawing>
+          <wp:inline distT="0" distB="0" distL="0" distR="0" wp14:anchorId="312DAB88" wp14:editId="57F0EC74">
+            <wp:extent cx="3552825" cy="3539186"/>
+            <wp:effectExtent l="0" t="0" r="0" b="4445"/>
+            <wp:docPr id="161779627" name="Picture 3"/>
+            <wp:cNvGraphicFramePr>
+              <a:graphicFrameLocks xmlns:a="http://schemas.openxmlformats.org/drawingml/2006/main" noChangeAspect="1"/>
+            </wp:cNvGraphicFramePr>
+            <a:graphic xmlns:a="http://schemas.openxmlformats.org/drawingml/2006/main">
+              <a:graphicData uri="http://schemas.openxmlformats.org/drawingml/2006/picture">
+                <pic:pic xmlns:pic="http://schemas.openxmlformats.org/drawingml/2006/picture">
+                  <pic:nvPicPr>
+                    <pic:cNvPr id="0" name="Picture 2"/>
+                    <pic:cNvPicPr>
+                      <a:picLocks noChangeAspect="1" noChangeArrowheads="1"/>
+                    </pic:cNvPicPr>
+                  </pic:nvPicPr>
+                  <pic:blipFill>
+                    <a:blip r:embed="rId22">
+                      <a:extLst>
+                        <a:ext uri="{28A0092B-C50C-407E-A947-70E740481C1C}">
+                          <a14:useLocalDpi xmlns:a14="http://schemas.microsoft.com/office/drawing/2010/main" val="0"/>
+                        </a:ext>
+                      </a:extLst>
+                    </a:blip>
+                    <a:srcRect/>
+                    <a:stretch>
+                      <a:fillRect/>
+                    </a:stretch>
+                  </pic:blipFill>
+                  <pic:spPr bwMode="auto">
+                    <a:xfrm>
+                      <a:off x="0" y="0"/>
+                      <a:ext cx="3557955" cy="3544296"/>
+                    </a:xfrm>
+                    <a:prstGeom prst="rect">
+                      <a:avLst/>
+                    </a:prstGeom>
+                    <a:noFill/>
+                    <a:ln>
+                      <a:noFill/>
+                    </a:ln>
+                  </pic:spPr>
+                </pic:pic>
+              </a:graphicData>
+            </a:graphic>
+          </wp:inline>
+        </w:drawing>
+      </w:r>
+    </w:p>
+    <w:p>
+      <w:pPr>
+        <w:spacing w:after="160" w:line="259" w:lineRule="auto"/>
+        <w:rPr>
+          <w:rFonts w:cs="Calibri"/>
+          <w:sz w:val="24"/>
+          <w:szCs w:val="24"/>
+        </w:rPr>
+      </w:pPr>
+    </w:p>
+    <w:p>
+      <w:pPr>
+        <w:spacing w:after="160" w:line="259" w:lineRule="auto"/>
+        <w:rPr>
+          <w:rFonts w:cs="Calibri"/>
+          <w:sz w:val="24"/>
+          <w:szCs w:val="24"/>
+        </w:rPr>
+      </w:pPr>
+      <w:r>
+        <w:rPr>
+          <w:rFonts w:cs="Calibri"/>
           <w:sz w:val="24"/>
           <w:szCs w:val="24"/>
         </w:rPr>
         <w:lastRenderedPageBreak/>
-        <w:t>Se añadirá un nuevo ejercicio más adelante</w:t>
-      </w:r>
+        <w:t>Para ello, e</w:t>
+      </w:r>
+      <w:r>
+        <w:rPr>
+          <w:rFonts w:cs="Calibri"/>
+          <w:sz w:val="24"/>
+          <w:szCs w:val="24"/>
+        </w:rPr>
+        <w:t>n el inicio del programa, antes de crear la ventana, realizaremos las siguientes acciones.</w:t>
+      </w:r>
+    </w:p>
+    <w:p>
+      <w:pPr>
+        <w:spacing w:after="160" w:line="259" w:lineRule="auto"/>
+        <w:rPr>
+          <w:rFonts w:cs="Calibri"/>
+          <w:sz w:val="24"/>
+          <w:szCs w:val="24"/>
+        </w:rPr>
+      </w:pPr>
+      <w:r>
+        <w:rPr>
+          <w:rFonts w:cs="Calibri"/>
+          <w:noProof/>
+          <w:sz w:val="24"/>
+          <w:szCs w:val="24"/>
+        </w:rPr>
+        <w:drawing>
+          <wp:inline distT="0" distB="0" distL="0" distR="0" wp14:anchorId="657C22A9" wp14:editId="3B86793B">
+            <wp:extent cx="3209925" cy="2292696"/>
+            <wp:effectExtent l="0" t="0" r="0" b="0"/>
+            <wp:docPr id="516041266" name="Picture 4"/>
+            <wp:cNvGraphicFramePr>
+              <a:graphicFrameLocks xmlns:a="http://schemas.openxmlformats.org/drawingml/2006/main" noChangeAspect="1"/>
+            </wp:cNvGraphicFramePr>
+            <a:graphic xmlns:a="http://schemas.openxmlformats.org/drawingml/2006/main">
+              <a:graphicData uri="http://schemas.openxmlformats.org/drawingml/2006/picture">
+                <pic:pic xmlns:pic="http://schemas.openxmlformats.org/drawingml/2006/picture">
+                  <pic:nvPicPr>
+                    <pic:cNvPr id="0" name="Picture 3"/>
+                    <pic:cNvPicPr>
+                      <a:picLocks noChangeAspect="1" noChangeArrowheads="1"/>
+                    </pic:cNvPicPr>
+                  </pic:nvPicPr>
+                  <pic:blipFill>
+                    <a:blip r:embed="rId23">
+                      <a:extLst>
+                        <a:ext uri="{28A0092B-C50C-407E-A947-70E740481C1C}">
+                          <a14:useLocalDpi xmlns:a14="http://schemas.microsoft.com/office/drawing/2010/main" val="0"/>
+                        </a:ext>
+                      </a:extLst>
+                    </a:blip>
+                    <a:srcRect/>
+                    <a:stretch>
+                      <a:fillRect/>
+                    </a:stretch>
+                  </pic:blipFill>
+                  <pic:spPr bwMode="auto">
+                    <a:xfrm>
+                      <a:off x="0" y="0"/>
+                      <a:ext cx="3226398" cy="2304462"/>
+                    </a:xfrm>
+                    <a:prstGeom prst="rect">
+                      <a:avLst/>
+                    </a:prstGeom>
+                    <a:noFill/>
+                    <a:ln>
+                      <a:noFill/>
+                    </a:ln>
+                  </pic:spPr>
+                </pic:pic>
+              </a:graphicData>
+            </a:graphic>
+          </wp:inline>
+        </w:drawing>
+      </w:r>
+    </w:p>
+    <w:p>
+      <w:pPr>
+        <w:spacing w:after="160" w:line="259" w:lineRule="auto"/>
+        <w:rPr>
+          <w:rFonts w:cs="Calibri"/>
+          <w:sz w:val="24"/>
+          <w:szCs w:val="24"/>
+        </w:rPr>
+      </w:pPr>
+      <w:r>
+        <w:rPr>
+          <w:rFonts w:cs="Calibri"/>
+          <w:sz w:val="24"/>
+          <w:szCs w:val="24"/>
+        </w:rPr>
+        <w:t>Al final del programa, después de cerrar la ventana, realizaremos las siguientes acciones.</w:t>
+      </w:r>
+    </w:p>
+    <w:p>
+      <w:pPr>
+        <w:spacing w:after="160" w:line="259" w:lineRule="auto"/>
+        <w:rPr>
+          <w:rFonts w:cs="Calibri"/>
+          <w:sz w:val="24"/>
+          <w:szCs w:val="24"/>
+        </w:rPr>
+      </w:pPr>
+    </w:p>
+    <w:p>
+      <w:pPr>
+        <w:spacing w:after="160" w:line="259" w:lineRule="auto"/>
+        <w:rPr>
+          <w:rFonts w:cs="Calibri"/>
+          <w:sz w:val="24"/>
+          <w:szCs w:val="24"/>
+        </w:rPr>
+      </w:pPr>
+      <w:r>
+        <w:rPr>
+          <w:rFonts w:cs="Calibri"/>
+          <w:noProof/>
+          <w:sz w:val="24"/>
+          <w:szCs w:val="24"/>
+        </w:rPr>
+        <w:drawing>
+          <wp:inline distT="0" distB="0" distL="0" distR="0" wp14:anchorId="55D85557" wp14:editId="3801AFA4">
+            <wp:extent cx="3162300" cy="2308880"/>
+            <wp:effectExtent l="0" t="0" r="0" b="0"/>
+            <wp:docPr id="620716727" name="Picture 5"/>
+            <wp:cNvGraphicFramePr>
+              <a:graphicFrameLocks xmlns:a="http://schemas.openxmlformats.org/drawingml/2006/main" noChangeAspect="1"/>
+            </wp:cNvGraphicFramePr>
+            <a:graphic xmlns:a="http://schemas.openxmlformats.org/drawingml/2006/main">
+              <a:graphicData uri="http://schemas.openxmlformats.org/drawingml/2006/picture">
+                <pic:pic xmlns:pic="http://schemas.openxmlformats.org/drawingml/2006/picture">
+                  <pic:nvPicPr>
+                    <pic:cNvPr id="0" name="Picture 4"/>
+                    <pic:cNvPicPr>
+                      <a:picLocks noChangeAspect="1" noChangeArrowheads="1"/>
+                    </pic:cNvPicPr>
+                  </pic:nvPicPr>
+                  <pic:blipFill>
+                    <a:blip r:embed="rId24">
+                      <a:extLst>
+                        <a:ext uri="{28A0092B-C50C-407E-A947-70E740481C1C}">
+                          <a14:useLocalDpi xmlns:a14="http://schemas.microsoft.com/office/drawing/2010/main" val="0"/>
+                        </a:ext>
+                      </a:extLst>
+                    </a:blip>
+                    <a:srcRect/>
+                    <a:stretch>
+                      <a:fillRect/>
+                    </a:stretch>
+                  </pic:blipFill>
+                  <pic:spPr bwMode="auto">
+                    <a:xfrm>
+                      <a:off x="0" y="0"/>
+                      <a:ext cx="3178329" cy="2320583"/>
+                    </a:xfrm>
+                    <a:prstGeom prst="rect">
+                      <a:avLst/>
+                    </a:prstGeom>
+                    <a:noFill/>
+                    <a:ln>
+                      <a:noFill/>
+                    </a:ln>
+                  </pic:spPr>
+                </pic:pic>
+              </a:graphicData>
+            </a:graphic>
+          </wp:inline>
+        </w:drawing>
+      </w:r>
+    </w:p>
+    <w:p>
+      <w:pPr>
+        <w:spacing w:after="160" w:line="259" w:lineRule="auto"/>
+        <w:rPr>
+          <w:rFonts w:cs="Calibri"/>
+          <w:sz w:val="24"/>
+          <w:szCs w:val="24"/>
+        </w:rPr>
+      </w:pPr>
+      <w:r>
+        <w:rPr>
+          <w:rFonts w:cs="Calibri"/>
+          <w:sz w:val="24"/>
+          <w:szCs w:val="24"/>
+        </w:rPr>
+        <w:t>Tanto la serialización como la deserialización la realizaremos de forma automática usando las clases disponibles en las librerías de soporte.</w:t>
+      </w:r>
+    </w:p>
+    <w:p>
+      <w:pPr>
+        <w:rPr>
+          <w:rFonts w:cs="Calibri"/>
+          <w:b/>
+          <w:bCs/>
+          <w:sz w:val="24"/>
+          <w:szCs w:val="24"/>
+        </w:rPr>
+      </w:pPr>
+    </w:p>
+    <w:p>
+      <w:pPr>
+        <w:rPr>
+          <w:rFonts w:cs="Calibri"/>
+          <w:sz w:val="24"/>
+          <w:szCs w:val="24"/>
+        </w:rPr>
+      </w:pPr>
+      <w:r>
+        <w:rPr>
+          <w:rFonts w:cs="Calibri"/>
+          <w:b/>
+          <w:bCs/>
+          <w:sz w:val="24"/>
+          <w:szCs w:val="24"/>
+        </w:rPr>
+        <w:t xml:space="preserve">Ejercicio3: </w:t>
+      </w:r>
+      <w:r>
+        <w:rPr>
+          <w:rFonts w:cs="Calibri"/>
+          <w:sz w:val="24"/>
+          <w:szCs w:val="24"/>
+        </w:rPr>
+        <w:t>Realiza las modificaciones</w:t>
+      </w:r>
+      <w:r>
+        <w:rPr>
+          <w:rFonts w:cs="Calibri"/>
+          <w:sz w:val="24"/>
+          <w:szCs w:val="24"/>
+        </w:rPr>
+        <w:t xml:space="preserve"> indicada</w:t>
+      </w:r>
+      <w:r>
+        <w:rPr>
+          <w:rFonts w:cs="Calibri"/>
+          <w:sz w:val="24"/>
+          <w:szCs w:val="24"/>
+        </w:rPr>
+        <w:t>s</w:t>
+      </w:r>
+      <w:r>
+        <w:rPr>
+          <w:rFonts w:cs="Calibri"/>
+          <w:sz w:val="24"/>
+          <w:szCs w:val="24"/>
+        </w:rPr>
+        <w:t xml:space="preserve"> y graba un vídeo explicativo (2-3 minutos) explicando el funcionamiento </w:t>
+      </w:r>
+      <w:r>
+        <w:rPr>
+          <w:rFonts w:cs="Calibri"/>
+          <w:sz w:val="24"/>
+          <w:szCs w:val="24"/>
+        </w:rPr>
+        <w:t xml:space="preserve">del programa </w:t>
+      </w:r>
+      <w:r>
+        <w:rPr>
+          <w:rFonts w:cs="Calibri"/>
+          <w:sz w:val="24"/>
+          <w:szCs w:val="24"/>
+        </w:rPr>
+        <w:t xml:space="preserve">y el código </w:t>
+      </w:r>
+      <w:r>
+        <w:rPr>
+          <w:rFonts w:cs="Calibri"/>
+          <w:sz w:val="24"/>
+          <w:szCs w:val="24"/>
+        </w:rPr>
+        <w:t>introducido en los ejercicios</w:t>
+      </w:r>
+      <w:r>
+        <w:rPr>
+          <w:rFonts w:cs="Calibri"/>
+          <w:sz w:val="24"/>
+          <w:szCs w:val="24"/>
+        </w:rPr>
+        <w:t xml:space="preserve">. </w:t>
+      </w:r>
+      <w:r>
+        <w:rPr>
+          <w:rFonts w:cs="Calibri"/>
+          <w:sz w:val="24"/>
+          <w:szCs w:val="24"/>
+        </w:rPr>
+        <w:t xml:space="preserve">Asegúrate de mostrar que modificando el fichero de configuración se producen cambios en el juego. </w:t>
+      </w:r>
+      <w:r>
+        <w:rPr>
+          <w:rFonts w:cs="Calibri"/>
+          <w:sz w:val="24"/>
+          <w:szCs w:val="24"/>
+        </w:rPr>
+        <w:t xml:space="preserve">Si alojas </w:t>
+      </w:r>
+      <w:r>
+        <w:rPr>
+          <w:rFonts w:cs="Calibri"/>
+          <w:sz w:val="24"/>
+          <w:szCs w:val="24"/>
+        </w:rPr>
+        <w:t xml:space="preserve">el vídeo </w:t>
+      </w:r>
+      <w:r>
+        <w:rPr>
+          <w:rFonts w:cs="Calibri"/>
+          <w:sz w:val="24"/>
+          <w:szCs w:val="24"/>
+        </w:rPr>
+        <w:t xml:space="preserve">en un servicio externo, incluye </w:t>
+      </w:r>
+      <w:r>
+        <w:rPr>
+          <w:rFonts w:cs="Calibri"/>
+          <w:sz w:val="24"/>
+          <w:szCs w:val="24"/>
+        </w:rPr>
+        <w:t>el</w:t>
+      </w:r>
+      <w:r>
+        <w:rPr>
+          <w:rFonts w:cs="Calibri"/>
+          <w:sz w:val="24"/>
+          <w:szCs w:val="24"/>
+        </w:rPr>
+        <w:t xml:space="preserve"> enlace a continuación.</w:t>
+      </w:r>
+    </w:p>
+    <w:p>
+      <w:pPr>
+        <w:rPr>
+          <w:rFonts w:cs="Calibri"/>
+          <w:sz w:val="24"/>
+          <w:szCs w:val="24"/>
+        </w:rPr>
+      </w:pPr>
+    </w:p>
+    <w:tbl>
+      <w:tblPr>
+        <w:tblStyle w:val="TableGrid"/>
+        <w:tblW w:w="0" w:type="auto"/>
+        <w:tblLook w:val="04A0" w:firstRow="1" w:lastRow="0" w:firstColumn="1" w:lastColumn="0" w:noHBand="0" w:noVBand="1"/>
+      </w:tblPr>
+      <w:tblGrid>
+        <w:gridCol w:w="8494"/>
+      </w:tblGrid>
+      <w:tr>
+        <w:tc>
+          <w:tcPr>
+            <w:tcW w:w="8494" w:type="dxa"/>
+          </w:tcPr>
+          <w:p>
+            <w:pPr>
+              <w:rPr>
+                <w:rFonts w:cs="Calibri"/>
+                <w:sz w:val="24"/>
+                <w:szCs w:val="24"/>
+              </w:rPr>
+            </w:pPr>
+          </w:p>
+        </w:tc>
+      </w:tr>
+    </w:tbl>
+    <w:p>
+      <w:pPr>
+        <w:rPr>
+          <w:rFonts w:cs="Calibri"/>
+          <w:sz w:val="24"/>
+          <w:szCs w:val="24"/>
+        </w:rPr>
+      </w:pPr>
     </w:p>
     <w:sectPr>
-      <w:headerReference w:type="default" r:id="rId21"/>
-      <w:footerReference w:type="default" r:id="rId22"/>
+      <w:headerReference w:type="default" r:id="rId25"/>
+      <w:footerReference w:type="default" r:id="rId26"/>
       <w:type w:val="continuous"/>
       <w:pgSz w:w="11906" w:h="16838"/>
       <w:pgMar w:top="1417" w:right="1701" w:bottom="1417" w:left="1701" w:header="708" w:footer="306" w:gutter="0"/>
@@ -2802,7 +3399,7 @@
 </file>
 
 <file path=word/endnotes.xml><?xml version="1.0" encoding="utf-8"?>
-<w:endnotes xmlns:wpc="http://schemas.microsoft.com/office/word/2010/wordprocessingCanvas" xmlns:cx="http://schemas.microsoft.com/office/drawing/2014/chartex" xmlns:cx1="http://schemas.microsoft.com/office/drawing/2015/9/8/chartex" xmlns:cx2="http://schemas.microsoft.com/office/drawing/2015/10/21/chartex" xmlns:cx3="http://schemas.microsoft.com/office/drawing/2016/5/9/chartex" xmlns:cx4="http://schemas.microsoft.com/office/drawing/2016/5/10/chartex" xmlns:cx5="http://schemas.microsoft.com/office/drawing/2016/5/11/chartex" xmlns:cx6="http://schemas.microsoft.com/office/drawing/2016/5/12/chartex" xmlns:cx7="http://schemas.microsoft.com/office/drawing/2016/5/13/chartex" xmlns:cx8="http://schemas.microsoft.com/office/drawing/2016/5/14/chartex" xmlns:mc="http://schemas.openxmlformats.org/markup-compatibility/2006" xmlns:aink="http://schemas.microsoft.com/office/drawing/2016/ink" xmlns:am3d="http://schemas.microsoft.com/office/drawing/2017/model3d" xmlns:o="urn:schemas-microsoft-com:office:office" xmlns:oel="http://schemas.microsoft.com/office/2019/extlst" xmlns:r="http://schemas.openxmlformats.org/officeDocument/2006/relationships" xmlns:m="http://schemas.openxmlformats.org/officeDocument/2006/math" xmlns:v="urn:schemas-microsoft-com:vml" xmlns:wp14="http://schemas.microsoft.com/office/word/2010/wordprocessingDrawing" xmlns:wp="http://schemas.openxmlformats.org/drawingml/2006/wordprocessingDrawing" xmlns:w10="urn:schemas-microsoft-com:office:word" xmlns:w="http://schemas.openxmlformats.org/wordprocessingml/2006/main" xmlns:w14="http://schemas.microsoft.com/office/word/2010/wordml" xmlns:w15="http://schemas.microsoft.com/office/word/2012/wordml" xmlns:w16cex="http://schemas.microsoft.com/office/word/2018/wordml/cex" xmlns:w16cid="http://schemas.microsoft.com/office/word/2016/wordml/cid" xmlns:w16="http://schemas.microsoft.com/office/word/2018/wordml" xmlns:w16sdtdh="http://schemas.microsoft.com/office/word/2020/wordml/sdtdatahash" xmlns:w16se="http://schemas.microsoft.com/office/word/2015/wordml/symex" xmlns:wpg="http://schemas.microsoft.com/office/word/2010/wordprocessingGroup" xmlns:wpi="http://schemas.microsoft.com/office/word/2010/wordprocessingInk" xmlns:wne="http://schemas.microsoft.com/office/word/2006/wordml" xmlns:wps="http://schemas.microsoft.com/office/word/2010/wordprocessingShape" mc:Ignorable="w14 w15 w16se w16cid w16 w16cex w16sdtdh wp14">
+<w:endnotes xmlns:wpc="http://schemas.microsoft.com/office/word/2010/wordprocessingCanvas" xmlns:cx="http://schemas.microsoft.com/office/drawing/2014/chartex" xmlns:cx1="http://schemas.microsoft.com/office/drawing/2015/9/8/chartex" xmlns:cx2="http://schemas.microsoft.com/office/drawing/2015/10/21/chartex" xmlns:cx3="http://schemas.microsoft.com/office/drawing/2016/5/9/chartex" xmlns:cx4="http://schemas.microsoft.com/office/drawing/2016/5/10/chartex" xmlns:cx5="http://schemas.microsoft.com/office/drawing/2016/5/11/chartex" xmlns:cx6="http://schemas.microsoft.com/office/drawing/2016/5/12/chartex" xmlns:cx7="http://schemas.microsoft.com/office/drawing/2016/5/13/chartex" xmlns:cx8="http://schemas.microsoft.com/office/drawing/2016/5/14/chartex" xmlns:mc="http://schemas.openxmlformats.org/markup-compatibility/2006" xmlns:aink="http://schemas.microsoft.com/office/drawing/2016/ink" xmlns:am3d="http://schemas.microsoft.com/office/drawing/2017/model3d" xmlns:o="urn:schemas-microsoft-com:office:office" xmlns:oel="http://schemas.microsoft.com/office/2019/extlst" xmlns:r="http://schemas.openxmlformats.org/officeDocument/2006/relationships" xmlns:m="http://schemas.openxmlformats.org/officeDocument/2006/math" xmlns:v="urn:schemas-microsoft-com:vml" xmlns:wp14="http://schemas.microsoft.com/office/word/2010/wordprocessingDrawing" xmlns:wp="http://schemas.openxmlformats.org/drawingml/2006/wordprocessingDrawing" xmlns:w10="urn:schemas-microsoft-com:office:word" xmlns:w="http://schemas.openxmlformats.org/wordprocessingml/2006/main" xmlns:w14="http://schemas.microsoft.com/office/word/2010/wordml" xmlns:w15="http://schemas.microsoft.com/office/word/2012/wordml" xmlns:w16cex="http://schemas.microsoft.com/office/word/2018/wordml/cex" xmlns:w16cid="http://schemas.microsoft.com/office/word/2016/wordml/cid" xmlns:w16="http://schemas.microsoft.com/office/word/2018/wordml" xmlns:w16du="http://schemas.microsoft.com/office/word/2023/wordml/word16du" xmlns:w16sdtdh="http://schemas.microsoft.com/office/word/2020/wordml/sdtdatahash" xmlns:w16se="http://schemas.microsoft.com/office/word/2015/wordml/symex" xmlns:wpg="http://schemas.microsoft.com/office/word/2010/wordprocessingGroup" xmlns:wpi="http://schemas.microsoft.com/office/word/2010/wordprocessingInk" xmlns:wne="http://schemas.microsoft.com/office/word/2006/wordml" xmlns:wps="http://schemas.microsoft.com/office/word/2010/wordprocessingShape" mc:Ignorable="w14 w15 w16se w16cid w16 w16cex w16sdtdh w16du wp14">
   <w:endnote w:type="separator" w:id="-1">
     <w:p>
       <w:pPr>
@@ -2827,10 +3424,10 @@
 </file>
 
 <file path=word/footer1.xml><?xml version="1.0" encoding="utf-8"?>
-<w:ftr xmlns:wpc="http://schemas.microsoft.com/office/word/2010/wordprocessingCanvas" xmlns:cx="http://schemas.microsoft.com/office/drawing/2014/chartex" xmlns:cx1="http://schemas.microsoft.com/office/drawing/2015/9/8/chartex" xmlns:cx2="http://schemas.microsoft.com/office/drawing/2015/10/21/chartex" xmlns:cx3="http://schemas.microsoft.com/office/drawing/2016/5/9/chartex" xmlns:cx4="http://schemas.microsoft.com/office/drawing/2016/5/10/chartex" xmlns:cx5="http://schemas.microsoft.com/office/drawing/2016/5/11/chartex" xmlns:cx6="http://schemas.microsoft.com/office/drawing/2016/5/12/chartex" xmlns:cx7="http://schemas.microsoft.com/office/drawing/2016/5/13/chartex" xmlns:cx8="http://schemas.microsoft.com/office/drawing/2016/5/14/chartex" xmlns:mc="http://schemas.openxmlformats.org/markup-compatibility/2006" xmlns:aink="http://schemas.microsoft.com/office/drawing/2016/ink" xmlns:am3d="http://schemas.microsoft.com/office/drawing/2017/model3d" xmlns:o="urn:schemas-microsoft-com:office:office" xmlns:oel="http://schemas.microsoft.com/office/2019/extlst" xmlns:r="http://schemas.openxmlformats.org/officeDocument/2006/relationships" xmlns:m="http://schemas.openxmlformats.org/officeDocument/2006/math" xmlns:v="urn:schemas-microsoft-com:vml" xmlns:wp14="http://schemas.microsoft.com/office/word/2010/wordprocessingDrawing" xmlns:wp="http://schemas.openxmlformats.org/drawingml/2006/wordprocessingDrawing" xmlns:w10="urn:schemas-microsoft-com:office:word" xmlns:w="http://schemas.openxmlformats.org/wordprocessingml/2006/main" xmlns:w14="http://schemas.microsoft.com/office/word/2010/wordml" xmlns:w15="http://schemas.microsoft.com/office/word/2012/wordml" xmlns:w16cex="http://schemas.microsoft.com/office/word/2018/wordml/cex" xmlns:w16cid="http://schemas.microsoft.com/office/word/2016/wordml/cid" xmlns:w16="http://schemas.microsoft.com/office/word/2018/wordml" xmlns:w16sdtdh="http://schemas.microsoft.com/office/word/2020/wordml/sdtdatahash" xmlns:w16se="http://schemas.microsoft.com/office/word/2015/wordml/symex" xmlns:wpg="http://schemas.microsoft.com/office/word/2010/wordprocessingGroup" xmlns:wpi="http://schemas.microsoft.com/office/word/2010/wordprocessingInk" xmlns:wne="http://schemas.microsoft.com/office/word/2006/wordml" xmlns:wps="http://schemas.microsoft.com/office/word/2010/wordprocessingShape" mc:Ignorable="w14 w15 w16se w16cid w16 w16cex w16sdtdh wp14">
+<w:ftr xmlns:wpc="http://schemas.microsoft.com/office/word/2010/wordprocessingCanvas" xmlns:cx="http://schemas.microsoft.com/office/drawing/2014/chartex" xmlns:cx1="http://schemas.microsoft.com/office/drawing/2015/9/8/chartex" xmlns:cx2="http://schemas.microsoft.com/office/drawing/2015/10/21/chartex" xmlns:cx3="http://schemas.microsoft.com/office/drawing/2016/5/9/chartex" xmlns:cx4="http://schemas.microsoft.com/office/drawing/2016/5/10/chartex" xmlns:cx5="http://schemas.microsoft.com/office/drawing/2016/5/11/chartex" xmlns:cx6="http://schemas.microsoft.com/office/drawing/2016/5/12/chartex" xmlns:cx7="http://schemas.microsoft.com/office/drawing/2016/5/13/chartex" xmlns:cx8="http://schemas.microsoft.com/office/drawing/2016/5/14/chartex" xmlns:mc="http://schemas.openxmlformats.org/markup-compatibility/2006" xmlns:aink="http://schemas.microsoft.com/office/drawing/2016/ink" xmlns:am3d="http://schemas.microsoft.com/office/drawing/2017/model3d" xmlns:o="urn:schemas-microsoft-com:office:office" xmlns:oel="http://schemas.microsoft.com/office/2019/extlst" xmlns:r="http://schemas.openxmlformats.org/officeDocument/2006/relationships" xmlns:m="http://schemas.openxmlformats.org/officeDocument/2006/math" xmlns:v="urn:schemas-microsoft-com:vml" xmlns:wp14="http://schemas.microsoft.com/office/word/2010/wordprocessingDrawing" xmlns:wp="http://schemas.openxmlformats.org/drawingml/2006/wordprocessingDrawing" xmlns:w10="urn:schemas-microsoft-com:office:word" xmlns:w="http://schemas.openxmlformats.org/wordprocessingml/2006/main" xmlns:w14="http://schemas.microsoft.com/office/word/2010/wordml" xmlns:w15="http://schemas.microsoft.com/office/word/2012/wordml" xmlns:w16cex="http://schemas.microsoft.com/office/word/2018/wordml/cex" xmlns:w16cid="http://schemas.microsoft.com/office/word/2016/wordml/cid" xmlns:w16="http://schemas.microsoft.com/office/word/2018/wordml" xmlns:w16du="http://schemas.microsoft.com/office/word/2023/wordml/word16du" xmlns:w16sdtdh="http://schemas.microsoft.com/office/word/2020/wordml/sdtdatahash" xmlns:w16se="http://schemas.microsoft.com/office/word/2015/wordml/symex" xmlns:wpg="http://schemas.microsoft.com/office/word/2010/wordprocessingGroup" xmlns:wpi="http://schemas.microsoft.com/office/word/2010/wordprocessingInk" xmlns:wne="http://schemas.microsoft.com/office/word/2006/wordml" xmlns:wps="http://schemas.microsoft.com/office/word/2010/wordprocessingShape" mc:Ignorable="w14 w15 w16se w16cid w16 w16cex w16sdtdh w16du wp14">
   <w:p>
     <w:pPr>
-      <w:pStyle w:val="Piedepgina"/>
+      <w:pStyle w:val="Footer"/>
       <w:ind w:left="-993"/>
       <w:rPr>
         <w:rFonts w:ascii="Arial" w:hAnsi="Arial" w:cs="Arial"/>
@@ -2841,7 +3438,7 @@
   </w:p>
   <w:p>
     <w:pPr>
-      <w:pStyle w:val="Piedepgina"/>
+      <w:pStyle w:val="Footer"/>
       <w:ind w:left="-426"/>
     </w:pPr>
   </w:p>
@@ -2849,10 +3446,10 @@
 </file>
 
 <file path=word/footer2.xml><?xml version="1.0" encoding="utf-8"?>
-<w:ftr xmlns:wpc="http://schemas.microsoft.com/office/word/2010/wordprocessingCanvas" xmlns:cx="http://schemas.microsoft.com/office/drawing/2014/chartex" xmlns:cx1="http://schemas.microsoft.com/office/drawing/2015/9/8/chartex" xmlns:cx2="http://schemas.microsoft.com/office/drawing/2015/10/21/chartex" xmlns:cx3="http://schemas.microsoft.com/office/drawing/2016/5/9/chartex" xmlns:cx4="http://schemas.microsoft.com/office/drawing/2016/5/10/chartex" xmlns:cx5="http://schemas.microsoft.com/office/drawing/2016/5/11/chartex" xmlns:cx6="http://schemas.microsoft.com/office/drawing/2016/5/12/chartex" xmlns:cx7="http://schemas.microsoft.com/office/drawing/2016/5/13/chartex" xmlns:cx8="http://schemas.microsoft.com/office/drawing/2016/5/14/chartex" xmlns:mc="http://schemas.openxmlformats.org/markup-compatibility/2006" xmlns:aink="http://schemas.microsoft.com/office/drawing/2016/ink" xmlns:am3d="http://schemas.microsoft.com/office/drawing/2017/model3d" xmlns:o="urn:schemas-microsoft-com:office:office" xmlns:oel="http://schemas.microsoft.com/office/2019/extlst" xmlns:r="http://schemas.openxmlformats.org/officeDocument/2006/relationships" xmlns:m="http://schemas.openxmlformats.org/officeDocument/2006/math" xmlns:v="urn:schemas-microsoft-com:vml" xmlns:wp14="http://schemas.microsoft.com/office/word/2010/wordprocessingDrawing" xmlns:wp="http://schemas.openxmlformats.org/drawingml/2006/wordprocessingDrawing" xmlns:w10="urn:schemas-microsoft-com:office:word" xmlns:w="http://schemas.openxmlformats.org/wordprocessingml/2006/main" xmlns:w14="http://schemas.microsoft.com/office/word/2010/wordml" xmlns:w15="http://schemas.microsoft.com/office/word/2012/wordml" xmlns:w16cex="http://schemas.microsoft.com/office/word/2018/wordml/cex" xmlns:w16cid="http://schemas.microsoft.com/office/word/2016/wordml/cid" xmlns:w16="http://schemas.microsoft.com/office/word/2018/wordml" xmlns:w16sdtdh="http://schemas.microsoft.com/office/word/2020/wordml/sdtdatahash" xmlns:w16se="http://schemas.microsoft.com/office/word/2015/wordml/symex" xmlns:wpg="http://schemas.microsoft.com/office/word/2010/wordprocessingGroup" xmlns:wpi="http://schemas.microsoft.com/office/word/2010/wordprocessingInk" xmlns:wne="http://schemas.microsoft.com/office/word/2006/wordml" xmlns:wps="http://schemas.microsoft.com/office/word/2010/wordprocessingShape" mc:Ignorable="w14 w15 w16se w16cid w16 w16cex w16sdtdh wp14">
+<w:ftr xmlns:wpc="http://schemas.microsoft.com/office/word/2010/wordprocessingCanvas" xmlns:cx="http://schemas.microsoft.com/office/drawing/2014/chartex" xmlns:cx1="http://schemas.microsoft.com/office/drawing/2015/9/8/chartex" xmlns:cx2="http://schemas.microsoft.com/office/drawing/2015/10/21/chartex" xmlns:cx3="http://schemas.microsoft.com/office/drawing/2016/5/9/chartex" xmlns:cx4="http://schemas.microsoft.com/office/drawing/2016/5/10/chartex" xmlns:cx5="http://schemas.microsoft.com/office/drawing/2016/5/11/chartex" xmlns:cx6="http://schemas.microsoft.com/office/drawing/2016/5/12/chartex" xmlns:cx7="http://schemas.microsoft.com/office/drawing/2016/5/13/chartex" xmlns:cx8="http://schemas.microsoft.com/office/drawing/2016/5/14/chartex" xmlns:mc="http://schemas.openxmlformats.org/markup-compatibility/2006" xmlns:aink="http://schemas.microsoft.com/office/drawing/2016/ink" xmlns:am3d="http://schemas.microsoft.com/office/drawing/2017/model3d" xmlns:o="urn:schemas-microsoft-com:office:office" xmlns:oel="http://schemas.microsoft.com/office/2019/extlst" xmlns:r="http://schemas.openxmlformats.org/officeDocument/2006/relationships" xmlns:m="http://schemas.openxmlformats.org/officeDocument/2006/math" xmlns:v="urn:schemas-microsoft-com:vml" xmlns:wp14="http://schemas.microsoft.com/office/word/2010/wordprocessingDrawing" xmlns:wp="http://schemas.openxmlformats.org/drawingml/2006/wordprocessingDrawing" xmlns:w10="urn:schemas-microsoft-com:office:word" xmlns:w="http://schemas.openxmlformats.org/wordprocessingml/2006/main" xmlns:w14="http://schemas.microsoft.com/office/word/2010/wordml" xmlns:w15="http://schemas.microsoft.com/office/word/2012/wordml" xmlns:w16cex="http://schemas.microsoft.com/office/word/2018/wordml/cex" xmlns:w16cid="http://schemas.microsoft.com/office/word/2016/wordml/cid" xmlns:w16="http://schemas.microsoft.com/office/word/2018/wordml" xmlns:w16du="http://schemas.microsoft.com/office/word/2023/wordml/word16du" xmlns:w16sdtdh="http://schemas.microsoft.com/office/word/2020/wordml/sdtdatahash" xmlns:w16se="http://schemas.microsoft.com/office/word/2015/wordml/symex" xmlns:wpg="http://schemas.microsoft.com/office/word/2010/wordprocessingGroup" xmlns:wpi="http://schemas.microsoft.com/office/word/2010/wordprocessingInk" xmlns:wne="http://schemas.microsoft.com/office/word/2006/wordml" xmlns:wps="http://schemas.microsoft.com/office/word/2010/wordprocessingShape" mc:Ignorable="w14 w15 w16se w16cid w16 w16cex w16sdtdh w16du wp14">
   <w:p>
     <w:pPr>
-      <w:pStyle w:val="Piedepgina"/>
+      <w:pStyle w:val="Footer"/>
       <w:ind w:left="-993"/>
       <w:rPr>
         <w:rFonts w:ascii="Arial" w:hAnsi="Arial" w:cs="Arial"/>
@@ -2906,7 +3503,7 @@
   </w:p>
   <w:p>
     <w:pPr>
-      <w:pStyle w:val="Piedepgina"/>
+      <w:pStyle w:val="Footer"/>
       <w:ind w:left="-426"/>
     </w:pPr>
   </w:p>
@@ -2914,7 +3511,7 @@
 </file>
 
 <file path=word/footnotes.xml><?xml version="1.0" encoding="utf-8"?>
-<w:footnotes xmlns:wpc="http://schemas.microsoft.com/office/word/2010/wordprocessingCanvas" xmlns:cx="http://schemas.microsoft.com/office/drawing/2014/chartex" xmlns:cx1="http://schemas.microsoft.com/office/drawing/2015/9/8/chartex" xmlns:cx2="http://schemas.microsoft.com/office/drawing/2015/10/21/chartex" xmlns:cx3="http://schemas.microsoft.com/office/drawing/2016/5/9/chartex" xmlns:cx4="http://schemas.microsoft.com/office/drawing/2016/5/10/chartex" xmlns:cx5="http://schemas.microsoft.com/office/drawing/2016/5/11/chartex" xmlns:cx6="http://schemas.microsoft.com/office/drawing/2016/5/12/chartex" xmlns:cx7="http://schemas.microsoft.com/office/drawing/2016/5/13/chartex" xmlns:cx8="http://schemas.microsoft.com/office/drawing/2016/5/14/chartex" xmlns:mc="http://schemas.openxmlformats.org/markup-compatibility/2006" xmlns:aink="http://schemas.microsoft.com/office/drawing/2016/ink" xmlns:am3d="http://schemas.microsoft.com/office/drawing/2017/model3d" xmlns:o="urn:schemas-microsoft-com:office:office" xmlns:oel="http://schemas.microsoft.com/office/2019/extlst" xmlns:r="http://schemas.openxmlformats.org/officeDocument/2006/relationships" xmlns:m="http://schemas.openxmlformats.org/officeDocument/2006/math" xmlns:v="urn:schemas-microsoft-com:vml" xmlns:wp14="http://schemas.microsoft.com/office/word/2010/wordprocessingDrawing" xmlns:wp="http://schemas.openxmlformats.org/drawingml/2006/wordprocessingDrawing" xmlns:w10="urn:schemas-microsoft-com:office:word" xmlns:w="http://schemas.openxmlformats.org/wordprocessingml/2006/main" xmlns:w14="http://schemas.microsoft.com/office/word/2010/wordml" xmlns:w15="http://schemas.microsoft.com/office/word/2012/wordml" xmlns:w16cex="http://schemas.microsoft.com/office/word/2018/wordml/cex" xmlns:w16cid="http://schemas.microsoft.com/office/word/2016/wordml/cid" xmlns:w16="http://schemas.microsoft.com/office/word/2018/wordml" xmlns:w16sdtdh="http://schemas.microsoft.com/office/word/2020/wordml/sdtdatahash" xmlns:w16se="http://schemas.microsoft.com/office/word/2015/wordml/symex" xmlns:wpg="http://schemas.microsoft.com/office/word/2010/wordprocessingGroup" xmlns:wpi="http://schemas.microsoft.com/office/word/2010/wordprocessingInk" xmlns:wne="http://schemas.microsoft.com/office/word/2006/wordml" xmlns:wps="http://schemas.microsoft.com/office/word/2010/wordprocessingShape" mc:Ignorable="w14 w15 w16se w16cid w16 w16cex w16sdtdh wp14">
+<w:footnotes xmlns:wpc="http://schemas.microsoft.com/office/word/2010/wordprocessingCanvas" xmlns:cx="http://schemas.microsoft.com/office/drawing/2014/chartex" xmlns:cx1="http://schemas.microsoft.com/office/drawing/2015/9/8/chartex" xmlns:cx2="http://schemas.microsoft.com/office/drawing/2015/10/21/chartex" xmlns:cx3="http://schemas.microsoft.com/office/drawing/2016/5/9/chartex" xmlns:cx4="http://schemas.microsoft.com/office/drawing/2016/5/10/chartex" xmlns:cx5="http://schemas.microsoft.com/office/drawing/2016/5/11/chartex" xmlns:cx6="http://schemas.microsoft.com/office/drawing/2016/5/12/chartex" xmlns:cx7="http://schemas.microsoft.com/office/drawing/2016/5/13/chartex" xmlns:cx8="http://schemas.microsoft.com/office/drawing/2016/5/14/chartex" xmlns:mc="http://schemas.openxmlformats.org/markup-compatibility/2006" xmlns:aink="http://schemas.microsoft.com/office/drawing/2016/ink" xmlns:am3d="http://schemas.microsoft.com/office/drawing/2017/model3d" xmlns:o="urn:schemas-microsoft-com:office:office" xmlns:oel="http://schemas.microsoft.com/office/2019/extlst" xmlns:r="http://schemas.openxmlformats.org/officeDocument/2006/relationships" xmlns:m="http://schemas.openxmlformats.org/officeDocument/2006/math" xmlns:v="urn:schemas-microsoft-com:vml" xmlns:wp14="http://schemas.microsoft.com/office/word/2010/wordprocessingDrawing" xmlns:wp="http://schemas.openxmlformats.org/drawingml/2006/wordprocessingDrawing" xmlns:w10="urn:schemas-microsoft-com:office:word" xmlns:w="http://schemas.openxmlformats.org/wordprocessingml/2006/main" xmlns:w14="http://schemas.microsoft.com/office/word/2010/wordml" xmlns:w15="http://schemas.microsoft.com/office/word/2012/wordml" xmlns:w16cex="http://schemas.microsoft.com/office/word/2018/wordml/cex" xmlns:w16cid="http://schemas.microsoft.com/office/word/2016/wordml/cid" xmlns:w16="http://schemas.microsoft.com/office/word/2018/wordml" xmlns:w16du="http://schemas.microsoft.com/office/word/2023/wordml/word16du" xmlns:w16sdtdh="http://schemas.microsoft.com/office/word/2020/wordml/sdtdatahash" xmlns:w16se="http://schemas.microsoft.com/office/word/2015/wordml/symex" xmlns:wpg="http://schemas.microsoft.com/office/word/2010/wordprocessingGroup" xmlns:wpi="http://schemas.microsoft.com/office/word/2010/wordprocessingInk" xmlns:wne="http://schemas.microsoft.com/office/word/2006/wordml" xmlns:wps="http://schemas.microsoft.com/office/word/2010/wordprocessingShape" mc:Ignorable="w14 w15 w16se w16cid w16 w16cex w16sdtdh w16du wp14">
   <w:footnote w:type="separator" w:id="-1">
     <w:p>
       <w:pPr>
@@ -2939,10 +3536,10 @@
 </file>
 
 <file path=word/header1.xml><?xml version="1.0" encoding="utf-8"?>
-<w:hdr xmlns:wpc="http://schemas.microsoft.com/office/word/2010/wordprocessingCanvas" xmlns:cx="http://schemas.microsoft.com/office/drawing/2014/chartex" xmlns:cx1="http://schemas.microsoft.com/office/drawing/2015/9/8/chartex" xmlns:cx2="http://schemas.microsoft.com/office/drawing/2015/10/21/chartex" xmlns:cx3="http://schemas.microsoft.com/office/drawing/2016/5/9/chartex" xmlns:cx4="http://schemas.microsoft.com/office/drawing/2016/5/10/chartex" xmlns:cx5="http://schemas.microsoft.com/office/drawing/2016/5/11/chartex" xmlns:cx6="http://schemas.microsoft.com/office/drawing/2016/5/12/chartex" xmlns:cx7="http://schemas.microsoft.com/office/drawing/2016/5/13/chartex" xmlns:cx8="http://schemas.microsoft.com/office/drawing/2016/5/14/chartex" xmlns:mc="http://schemas.openxmlformats.org/markup-compatibility/2006" xmlns:aink="http://schemas.microsoft.com/office/drawing/2016/ink" xmlns:am3d="http://schemas.microsoft.com/office/drawing/2017/model3d" xmlns:o="urn:schemas-microsoft-com:office:office" xmlns:oel="http://schemas.microsoft.com/office/2019/extlst" xmlns:r="http://schemas.openxmlformats.org/officeDocument/2006/relationships" xmlns:m="http://schemas.openxmlformats.org/officeDocument/2006/math" xmlns:v="urn:schemas-microsoft-com:vml" xmlns:wp14="http://schemas.microsoft.com/office/word/2010/wordprocessingDrawing" xmlns:wp="http://schemas.openxmlformats.org/drawingml/2006/wordprocessingDrawing" xmlns:w10="urn:schemas-microsoft-com:office:word" xmlns:w="http://schemas.openxmlformats.org/wordprocessingml/2006/main" xmlns:w14="http://schemas.microsoft.com/office/word/2010/wordml" xmlns:w15="http://schemas.microsoft.com/office/word/2012/wordml" xmlns:w16cex="http://schemas.microsoft.com/office/word/2018/wordml/cex" xmlns:w16cid="http://schemas.microsoft.com/office/word/2016/wordml/cid" xmlns:w16="http://schemas.microsoft.com/office/word/2018/wordml" xmlns:w16sdtdh="http://schemas.microsoft.com/office/word/2020/wordml/sdtdatahash" xmlns:w16se="http://schemas.microsoft.com/office/word/2015/wordml/symex" xmlns:wpg="http://schemas.microsoft.com/office/word/2010/wordprocessingGroup" xmlns:wpi="http://schemas.microsoft.com/office/word/2010/wordprocessingInk" xmlns:wne="http://schemas.microsoft.com/office/word/2006/wordml" xmlns:wps="http://schemas.microsoft.com/office/word/2010/wordprocessingShape" mc:Ignorable="w14 w15 w16se w16cid w16 w16cex w16sdtdh wp14">
+<w:hdr xmlns:wpc="http://schemas.microsoft.com/office/word/2010/wordprocessingCanvas" xmlns:cx="http://schemas.microsoft.com/office/drawing/2014/chartex" xmlns:cx1="http://schemas.microsoft.com/office/drawing/2015/9/8/chartex" xmlns:cx2="http://schemas.microsoft.com/office/drawing/2015/10/21/chartex" xmlns:cx3="http://schemas.microsoft.com/office/drawing/2016/5/9/chartex" xmlns:cx4="http://schemas.microsoft.com/office/drawing/2016/5/10/chartex" xmlns:cx5="http://schemas.microsoft.com/office/drawing/2016/5/11/chartex" xmlns:cx6="http://schemas.microsoft.com/office/drawing/2016/5/12/chartex" xmlns:cx7="http://schemas.microsoft.com/office/drawing/2016/5/13/chartex" xmlns:cx8="http://schemas.microsoft.com/office/drawing/2016/5/14/chartex" xmlns:mc="http://schemas.openxmlformats.org/markup-compatibility/2006" xmlns:aink="http://schemas.microsoft.com/office/drawing/2016/ink" xmlns:am3d="http://schemas.microsoft.com/office/drawing/2017/model3d" xmlns:o="urn:schemas-microsoft-com:office:office" xmlns:oel="http://schemas.microsoft.com/office/2019/extlst" xmlns:r="http://schemas.openxmlformats.org/officeDocument/2006/relationships" xmlns:m="http://schemas.openxmlformats.org/officeDocument/2006/math" xmlns:v="urn:schemas-microsoft-com:vml" xmlns:wp14="http://schemas.microsoft.com/office/word/2010/wordprocessingDrawing" xmlns:wp="http://schemas.openxmlformats.org/drawingml/2006/wordprocessingDrawing" xmlns:w10="urn:schemas-microsoft-com:office:word" xmlns:w="http://schemas.openxmlformats.org/wordprocessingml/2006/main" xmlns:w14="http://schemas.microsoft.com/office/word/2010/wordml" xmlns:w15="http://schemas.microsoft.com/office/word/2012/wordml" xmlns:w16cex="http://schemas.microsoft.com/office/word/2018/wordml/cex" xmlns:w16cid="http://schemas.microsoft.com/office/word/2016/wordml/cid" xmlns:w16="http://schemas.microsoft.com/office/word/2018/wordml" xmlns:w16du="http://schemas.microsoft.com/office/word/2023/wordml/word16du" xmlns:w16sdtdh="http://schemas.microsoft.com/office/word/2020/wordml/sdtdatahash" xmlns:w16se="http://schemas.microsoft.com/office/word/2015/wordml/symex" xmlns:wpg="http://schemas.microsoft.com/office/word/2010/wordprocessingGroup" xmlns:wpi="http://schemas.microsoft.com/office/word/2010/wordprocessingInk" xmlns:wne="http://schemas.microsoft.com/office/word/2006/wordml" xmlns:wps="http://schemas.microsoft.com/office/word/2010/wordprocessingShape" mc:Ignorable="w14 w15 w16se w16cid w16 w16cex w16sdtdh w16du wp14">
   <w:p>
     <w:pPr>
-      <w:pStyle w:val="Encabezado"/>
+      <w:pStyle w:val="Header"/>
     </w:pPr>
     <w:r>
       <w:rPr>
@@ -3017,10 +3614,10 @@
 </file>
 
 <file path=word/header2.xml><?xml version="1.0" encoding="utf-8"?>
-<w:hdr xmlns:wpc="http://schemas.microsoft.com/office/word/2010/wordprocessingCanvas" xmlns:cx="http://schemas.microsoft.com/office/drawing/2014/chartex" xmlns:cx1="http://schemas.microsoft.com/office/drawing/2015/9/8/chartex" xmlns:cx2="http://schemas.microsoft.com/office/drawing/2015/10/21/chartex" xmlns:cx3="http://schemas.microsoft.com/office/drawing/2016/5/9/chartex" xmlns:cx4="http://schemas.microsoft.com/office/drawing/2016/5/10/chartex" xmlns:cx5="http://schemas.microsoft.com/office/drawing/2016/5/11/chartex" xmlns:cx6="http://schemas.microsoft.com/office/drawing/2016/5/12/chartex" xmlns:cx7="http://schemas.microsoft.com/office/drawing/2016/5/13/chartex" xmlns:cx8="http://schemas.microsoft.com/office/drawing/2016/5/14/chartex" xmlns:mc="http://schemas.openxmlformats.org/markup-compatibility/2006" xmlns:aink="http://schemas.microsoft.com/office/drawing/2016/ink" xmlns:am3d="http://schemas.microsoft.com/office/drawing/2017/model3d" xmlns:o="urn:schemas-microsoft-com:office:office" xmlns:oel="http://schemas.microsoft.com/office/2019/extlst" xmlns:r="http://schemas.openxmlformats.org/officeDocument/2006/relationships" xmlns:m="http://schemas.openxmlformats.org/officeDocument/2006/math" xmlns:v="urn:schemas-microsoft-com:vml" xmlns:wp14="http://schemas.microsoft.com/office/word/2010/wordprocessingDrawing" xmlns:wp="http://schemas.openxmlformats.org/drawingml/2006/wordprocessingDrawing" xmlns:w10="urn:schemas-microsoft-com:office:word" xmlns:w="http://schemas.openxmlformats.org/wordprocessingml/2006/main" xmlns:w14="http://schemas.microsoft.com/office/word/2010/wordml" xmlns:w15="http://schemas.microsoft.com/office/word/2012/wordml" xmlns:w16cex="http://schemas.microsoft.com/office/word/2018/wordml/cex" xmlns:w16cid="http://schemas.microsoft.com/office/word/2016/wordml/cid" xmlns:w16="http://schemas.microsoft.com/office/word/2018/wordml" xmlns:w16sdtdh="http://schemas.microsoft.com/office/word/2020/wordml/sdtdatahash" xmlns:w16se="http://schemas.microsoft.com/office/word/2015/wordml/symex" xmlns:wpg="http://schemas.microsoft.com/office/word/2010/wordprocessingGroup" xmlns:wpi="http://schemas.microsoft.com/office/word/2010/wordprocessingInk" xmlns:wne="http://schemas.microsoft.com/office/word/2006/wordml" xmlns:wps="http://schemas.microsoft.com/office/word/2010/wordprocessingShape" mc:Ignorable="w14 w15 w16se w16cid w16 w16cex w16sdtdh wp14">
+<w:hdr xmlns:wpc="http://schemas.microsoft.com/office/word/2010/wordprocessingCanvas" xmlns:cx="http://schemas.microsoft.com/office/drawing/2014/chartex" xmlns:cx1="http://schemas.microsoft.com/office/drawing/2015/9/8/chartex" xmlns:cx2="http://schemas.microsoft.com/office/drawing/2015/10/21/chartex" xmlns:cx3="http://schemas.microsoft.com/office/drawing/2016/5/9/chartex" xmlns:cx4="http://schemas.microsoft.com/office/drawing/2016/5/10/chartex" xmlns:cx5="http://schemas.microsoft.com/office/drawing/2016/5/11/chartex" xmlns:cx6="http://schemas.microsoft.com/office/drawing/2016/5/12/chartex" xmlns:cx7="http://schemas.microsoft.com/office/drawing/2016/5/13/chartex" xmlns:cx8="http://schemas.microsoft.com/office/drawing/2016/5/14/chartex" xmlns:mc="http://schemas.openxmlformats.org/markup-compatibility/2006" xmlns:aink="http://schemas.microsoft.com/office/drawing/2016/ink" xmlns:am3d="http://schemas.microsoft.com/office/drawing/2017/model3d" xmlns:o="urn:schemas-microsoft-com:office:office" xmlns:oel="http://schemas.microsoft.com/office/2019/extlst" xmlns:r="http://schemas.openxmlformats.org/officeDocument/2006/relationships" xmlns:m="http://schemas.openxmlformats.org/officeDocument/2006/math" xmlns:v="urn:schemas-microsoft-com:vml" xmlns:wp14="http://schemas.microsoft.com/office/word/2010/wordprocessingDrawing" xmlns:wp="http://schemas.openxmlformats.org/drawingml/2006/wordprocessingDrawing" xmlns:w10="urn:schemas-microsoft-com:office:word" xmlns:w="http://schemas.openxmlformats.org/wordprocessingml/2006/main" xmlns:w14="http://schemas.microsoft.com/office/word/2010/wordml" xmlns:w15="http://schemas.microsoft.com/office/word/2012/wordml" xmlns:w16cex="http://schemas.microsoft.com/office/word/2018/wordml/cex" xmlns:w16cid="http://schemas.microsoft.com/office/word/2016/wordml/cid" xmlns:w16="http://schemas.microsoft.com/office/word/2018/wordml" xmlns:w16du="http://schemas.microsoft.com/office/word/2023/wordml/word16du" xmlns:w16sdtdh="http://schemas.microsoft.com/office/word/2020/wordml/sdtdatahash" xmlns:w16se="http://schemas.microsoft.com/office/word/2015/wordml/symex" xmlns:wpg="http://schemas.microsoft.com/office/word/2010/wordprocessingGroup" xmlns:wpi="http://schemas.microsoft.com/office/word/2010/wordprocessingInk" xmlns:wne="http://schemas.microsoft.com/office/word/2006/wordml" xmlns:wps="http://schemas.microsoft.com/office/word/2010/wordprocessingShape" mc:Ignorable="w14 w15 w16se w16cid w16 w16cex w16sdtdh w16du wp14">
   <w:p>
     <w:pPr>
-      <w:pStyle w:val="Encabezado"/>
+      <w:pStyle w:val="Header"/>
       <w:jc w:val="right"/>
     </w:pPr>
     <w:r>
@@ -3089,7 +3686,7 @@
 </file>
 
 <file path=word/numbering.xml><?xml version="1.0" encoding="utf-8"?>
-<w:numbering xmlns:wpc="http://schemas.microsoft.com/office/word/2010/wordprocessingCanvas" xmlns:cx="http://schemas.microsoft.com/office/drawing/2014/chartex" xmlns:cx1="http://schemas.microsoft.com/office/drawing/2015/9/8/chartex" xmlns:cx2="http://schemas.microsoft.com/office/drawing/2015/10/21/chartex" xmlns:cx3="http://schemas.microsoft.com/office/drawing/2016/5/9/chartex" xmlns:cx4="http://schemas.microsoft.com/office/drawing/2016/5/10/chartex" xmlns:cx5="http://schemas.microsoft.com/office/drawing/2016/5/11/chartex" xmlns:cx6="http://schemas.microsoft.com/office/drawing/2016/5/12/chartex" xmlns:cx7="http://schemas.microsoft.com/office/drawing/2016/5/13/chartex" xmlns:cx8="http://schemas.microsoft.com/office/drawing/2016/5/14/chartex" xmlns:mc="http://schemas.openxmlformats.org/markup-compatibility/2006" xmlns:aink="http://schemas.microsoft.com/office/drawing/2016/ink" xmlns:am3d="http://schemas.microsoft.com/office/drawing/2017/model3d" xmlns:o="urn:schemas-microsoft-com:office:office" xmlns:oel="http://schemas.microsoft.com/office/2019/extlst" xmlns:r="http://schemas.openxmlformats.org/officeDocument/2006/relationships" xmlns:m="http://schemas.openxmlformats.org/officeDocument/2006/math" xmlns:v="urn:schemas-microsoft-com:vml" xmlns:wp14="http://schemas.microsoft.com/office/word/2010/wordprocessingDrawing" xmlns:wp="http://schemas.openxmlformats.org/drawingml/2006/wordprocessingDrawing" xmlns:w10="urn:schemas-microsoft-com:office:word" xmlns:w="http://schemas.openxmlformats.org/wordprocessingml/2006/main" xmlns:w14="http://schemas.microsoft.com/office/word/2010/wordml" xmlns:w15="http://schemas.microsoft.com/office/word/2012/wordml" xmlns:w16cex="http://schemas.microsoft.com/office/word/2018/wordml/cex" xmlns:w16cid="http://schemas.microsoft.com/office/word/2016/wordml/cid" xmlns:w16="http://schemas.microsoft.com/office/word/2018/wordml" xmlns:w16sdtdh="http://schemas.microsoft.com/office/word/2020/wordml/sdtdatahash" xmlns:w16se="http://schemas.microsoft.com/office/word/2015/wordml/symex" xmlns:wpg="http://schemas.microsoft.com/office/word/2010/wordprocessingGroup" xmlns:wpi="http://schemas.microsoft.com/office/word/2010/wordprocessingInk" xmlns:wne="http://schemas.microsoft.com/office/word/2006/wordml" xmlns:wps="http://schemas.microsoft.com/office/word/2010/wordprocessingShape" mc:Ignorable="w14 w15 w16se w16cid w16 w16cex w16sdtdh wp14">
+<w:numbering xmlns:wpc="http://schemas.microsoft.com/office/word/2010/wordprocessingCanvas" xmlns:cx="http://schemas.microsoft.com/office/drawing/2014/chartex" xmlns:cx1="http://schemas.microsoft.com/office/drawing/2015/9/8/chartex" xmlns:cx2="http://schemas.microsoft.com/office/drawing/2015/10/21/chartex" xmlns:cx3="http://schemas.microsoft.com/office/drawing/2016/5/9/chartex" xmlns:cx4="http://schemas.microsoft.com/office/drawing/2016/5/10/chartex" xmlns:cx5="http://schemas.microsoft.com/office/drawing/2016/5/11/chartex" xmlns:cx6="http://schemas.microsoft.com/office/drawing/2016/5/12/chartex" xmlns:cx7="http://schemas.microsoft.com/office/drawing/2016/5/13/chartex" xmlns:cx8="http://schemas.microsoft.com/office/drawing/2016/5/14/chartex" xmlns:mc="http://schemas.openxmlformats.org/markup-compatibility/2006" xmlns:aink="http://schemas.microsoft.com/office/drawing/2016/ink" xmlns:am3d="http://schemas.microsoft.com/office/drawing/2017/model3d" xmlns:o="urn:schemas-microsoft-com:office:office" xmlns:oel="http://schemas.microsoft.com/office/2019/extlst" xmlns:r="http://schemas.openxmlformats.org/officeDocument/2006/relationships" xmlns:m="http://schemas.openxmlformats.org/officeDocument/2006/math" xmlns:v="urn:schemas-microsoft-com:vml" xmlns:wp14="http://schemas.microsoft.com/office/word/2010/wordprocessingDrawing" xmlns:wp="http://schemas.openxmlformats.org/drawingml/2006/wordprocessingDrawing" xmlns:w10="urn:schemas-microsoft-com:office:word" xmlns:w="http://schemas.openxmlformats.org/wordprocessingml/2006/main" xmlns:w14="http://schemas.microsoft.com/office/word/2010/wordml" xmlns:w15="http://schemas.microsoft.com/office/word/2012/wordml" xmlns:w16cex="http://schemas.microsoft.com/office/word/2018/wordml/cex" xmlns:w16cid="http://schemas.microsoft.com/office/word/2016/wordml/cid" xmlns:w16="http://schemas.microsoft.com/office/word/2018/wordml" xmlns:w16du="http://schemas.microsoft.com/office/word/2023/wordml/word16du" xmlns:w16sdtdh="http://schemas.microsoft.com/office/word/2020/wordml/sdtdatahash" xmlns:w16se="http://schemas.microsoft.com/office/word/2015/wordml/symex" xmlns:wpg="http://schemas.microsoft.com/office/word/2010/wordprocessingGroup" xmlns:wpi="http://schemas.microsoft.com/office/word/2010/wordprocessingInk" xmlns:wne="http://schemas.microsoft.com/office/word/2006/wordml" xmlns:wps="http://schemas.microsoft.com/office/word/2010/wordprocessingShape" mc:Ignorable="w14 w15 w16se w16cid w16 w16cex w16sdtdh w16du wp14">
   <w:abstractNum w:abstractNumId="0" w15:restartNumberingAfterBreak="0">
     <w:nsid w:val="11692CDC"/>
     <w:multiLevelType w:val="hybridMultilevel"/>
@@ -4433,7 +5030,7 @@
 </file>
 
 <file path=word/styles.xml><?xml version="1.0" encoding="utf-8"?>
-<w:styles xmlns:mc="http://schemas.openxmlformats.org/markup-compatibility/2006" xmlns:r="http://schemas.openxmlformats.org/officeDocument/2006/relationships" xmlns:w="http://schemas.openxmlformats.org/wordprocessingml/2006/main" xmlns:w14="http://schemas.microsoft.com/office/word/2010/wordml" xmlns:w15="http://schemas.microsoft.com/office/word/2012/wordml" xmlns:w16cex="http://schemas.microsoft.com/office/word/2018/wordml/cex" xmlns:w16cid="http://schemas.microsoft.com/office/word/2016/wordml/cid" xmlns:w16="http://schemas.microsoft.com/office/word/2018/wordml" xmlns:w16sdtdh="http://schemas.microsoft.com/office/word/2020/wordml/sdtdatahash" xmlns:w16se="http://schemas.microsoft.com/office/word/2015/wordml/symex" mc:Ignorable="w14 w15 w16se w16cid w16 w16cex w16sdtdh">
+<w:styles xmlns:mc="http://schemas.openxmlformats.org/markup-compatibility/2006" xmlns:r="http://schemas.openxmlformats.org/officeDocument/2006/relationships" xmlns:w="http://schemas.openxmlformats.org/wordprocessingml/2006/main" xmlns:w14="http://schemas.microsoft.com/office/word/2010/wordml" xmlns:w15="http://schemas.microsoft.com/office/word/2012/wordml" xmlns:w16cex="http://schemas.microsoft.com/office/word/2018/wordml/cex" xmlns:w16cid="http://schemas.microsoft.com/office/word/2016/wordml/cid" xmlns:w16="http://schemas.microsoft.com/office/word/2018/wordml" xmlns:w16du="http://schemas.microsoft.com/office/word/2023/wordml/word16du" xmlns:w16sdtdh="http://schemas.microsoft.com/office/word/2020/wordml/sdtdatahash" xmlns:w16se="http://schemas.microsoft.com/office/word/2015/wordml/symex" mc:Ignorable="w14 w15 w16se w16cid w16 w16cex w16sdtdh w16du">
   <w:docDefaults>
     <w:rPrDefault>
       <w:rPr>
@@ -4838,11 +5435,11 @@
       <w:rFonts w:ascii="Trebuchet MS" w:hAnsi="Trebuchet MS"/>
     </w:rPr>
   </w:style>
-  <w:style w:type="paragraph" w:styleId="Ttulo8">
+  <w:style w:type="paragraph" w:styleId="Heading8">
     <w:name w:val="heading 8"/>
     <w:basedOn w:val="Normal"/>
     <w:next w:val="Normal"/>
-    <w:link w:val="Ttulo8Car"/>
+    <w:link w:val="Heading8Char"/>
     <w:qFormat/>
     <w:rsid w:val="00003C36"/>
     <w:pPr>
@@ -4860,13 +5457,13 @@
       <w:lang w:eastAsia="es-ES"/>
     </w:rPr>
   </w:style>
-  <w:style w:type="character" w:default="1" w:styleId="Fuentedeprrafopredeter">
+  <w:style w:type="character" w:default="1" w:styleId="DefaultParagraphFont">
     <w:name w:val="Default Paragraph Font"/>
     <w:uiPriority w:val="1"/>
     <w:semiHidden/>
     <w:unhideWhenUsed/>
   </w:style>
-  <w:style w:type="table" w:default="1" w:styleId="Tablanormal">
+  <w:style w:type="table" w:default="1" w:styleId="TableNormal">
     <w:name w:val="Normal Table"/>
     <w:uiPriority w:val="99"/>
     <w:semiHidden/>
@@ -4881,7 +5478,7 @@
       </w:tblCellMar>
     </w:tblPr>
   </w:style>
-  <w:style w:type="numbering" w:default="1" w:styleId="Sinlista">
+  <w:style w:type="numbering" w:default="1" w:styleId="NoList">
     <w:name w:val="No List"/>
     <w:uiPriority w:val="99"/>
     <w:semiHidden/>
@@ -4903,10 +5500,10 @@
       <w:lang w:eastAsia="es-ES"/>
     </w:rPr>
   </w:style>
-  <w:style w:type="paragraph" w:styleId="Encabezado">
+  <w:style w:type="paragraph" w:styleId="Header">
     <w:name w:val="header"/>
     <w:basedOn w:val="Normal"/>
-    <w:link w:val="EncabezadoCar"/>
+    <w:link w:val="HeaderChar"/>
     <w:uiPriority w:val="99"/>
     <w:unhideWhenUsed/>
     <w:rsid w:val="0042546A"/>
@@ -4918,20 +5515,20 @@
       <w:spacing w:after="0" w:line="240" w:lineRule="auto"/>
     </w:pPr>
   </w:style>
-  <w:style w:type="character" w:customStyle="1" w:styleId="EncabezadoCar">
-    <w:name w:val="Encabezado Car"/>
-    <w:basedOn w:val="Fuentedeprrafopredeter"/>
-    <w:link w:val="Encabezado"/>
+  <w:style w:type="character" w:customStyle="1" w:styleId="HeaderChar">
+    <w:name w:val="Header Char"/>
+    <w:basedOn w:val="DefaultParagraphFont"/>
+    <w:link w:val="Header"/>
     <w:uiPriority w:val="99"/>
     <w:rsid w:val="0042546A"/>
     <w:rPr>
       <w:rFonts w:ascii="Trebuchet MS" w:hAnsi="Trebuchet MS"/>
     </w:rPr>
   </w:style>
-  <w:style w:type="paragraph" w:styleId="Piedepgina">
+  <w:style w:type="paragraph" w:styleId="Footer">
     <w:name w:val="footer"/>
     <w:basedOn w:val="Normal"/>
-    <w:link w:val="PiedepginaCar"/>
+    <w:link w:val="FooterChar"/>
     <w:uiPriority w:val="99"/>
     <w:unhideWhenUsed/>
     <w:rsid w:val="0042546A"/>
@@ -4943,17 +5540,17 @@
       <w:spacing w:after="0" w:line="240" w:lineRule="auto"/>
     </w:pPr>
   </w:style>
-  <w:style w:type="character" w:customStyle="1" w:styleId="PiedepginaCar">
-    <w:name w:val="Pie de página Car"/>
-    <w:basedOn w:val="Fuentedeprrafopredeter"/>
-    <w:link w:val="Piedepgina"/>
+  <w:style w:type="character" w:customStyle="1" w:styleId="FooterChar">
+    <w:name w:val="Footer Char"/>
+    <w:basedOn w:val="DefaultParagraphFont"/>
+    <w:link w:val="Footer"/>
     <w:uiPriority w:val="99"/>
     <w:rsid w:val="0042546A"/>
     <w:rPr>
       <w:rFonts w:ascii="Trebuchet MS" w:hAnsi="Trebuchet MS"/>
     </w:rPr>
   </w:style>
-  <w:style w:type="paragraph" w:styleId="Prrafodelista">
+  <w:style w:type="paragraph" w:styleId="ListParagraph">
     <w:name w:val="List Paragraph"/>
     <w:basedOn w:val="Normal"/>
     <w:uiPriority w:val="34"/>
@@ -4964,10 +5561,10 @@
       <w:contextualSpacing/>
     </w:pPr>
   </w:style>
-  <w:style w:type="character" w:customStyle="1" w:styleId="Ttulo8Car">
-    <w:name w:val="Título 8 Car"/>
-    <w:basedOn w:val="Fuentedeprrafopredeter"/>
-    <w:link w:val="Ttulo8"/>
+  <w:style w:type="character" w:customStyle="1" w:styleId="Heading8Char">
+    <w:name w:val="Heading 8 Char"/>
+    <w:basedOn w:val="DefaultParagraphFont"/>
+    <w:link w:val="Heading8"/>
     <w:rsid w:val="00003C36"/>
     <w:rPr>
       <w:rFonts w:ascii="Arial" w:eastAsia="Calibri" w:hAnsi="Arial" w:cs="Arial"/>
@@ -4979,9 +5576,9 @@
       <w:lang w:eastAsia="es-ES"/>
     </w:rPr>
   </w:style>
-  <w:style w:type="table" w:styleId="Tablaconcuadrcula">
+  <w:style w:type="table" w:styleId="TableGrid">
     <w:name w:val="Table Grid"/>
-    <w:basedOn w:val="Tablanormal"/>
+    <w:basedOn w:val="TableNormal"/>
     <w:uiPriority w:val="39"/>
     <w:rsid w:val="004702A0"/>
     <w:pPr>
@@ -5297,6 +5894,10 @@
 </file>
 
 <file path=customXml/item1.xml><?xml version="1.0" encoding="utf-8"?>
+<b:Sources xmlns:b="http://schemas.openxmlformats.org/officeDocument/2006/bibliography" xmlns="http://schemas.openxmlformats.org/officeDocument/2006/bibliography" SelectedStyle="\APASixthEditionOfficeOnline.xsl" StyleName="APA" Version="6"/>
+</file>
+
+<file path=customXml/item2.xml><?xml version="1.0" encoding="utf-8"?>
 <?mso-contentType ?>
 <FormTemplates xmlns="http://schemas.microsoft.com/sharepoint/v3/contenttype/forms">
   <Display>DocumentLibraryForm</Display>
@@ -5305,11 +5906,13 @@
 </FormTemplates>
 </file>
 
-<file path=customXml/item2.xml><?xml version="1.0" encoding="utf-8"?>
-<b:Sources xmlns:b="http://schemas.openxmlformats.org/officeDocument/2006/bibliography" xmlns="http://schemas.openxmlformats.org/officeDocument/2006/bibliography" SelectedStyle="\APASixthEditionOfficeOnline.xsl" StyleName="APA" Version="6"/>
+<file path=customXml/item3.xml><?xml version="1.0" encoding="utf-8"?>
+<p:properties xmlns:p="http://schemas.microsoft.com/office/2006/metadata/properties" xmlns:xsi="http://www.w3.org/2001/XMLSchema-instance" xmlns:pc="http://schemas.microsoft.com/office/infopath/2007/PartnerControls">
+  <documentManagement/>
+</p:properties>
 </file>
 
-<file path=customXml/item3.xml><?xml version="1.0" encoding="utf-8"?>
+<file path=customXml/item4.xml><?xml version="1.0" encoding="utf-8"?>
 <ct:contentTypeSchema xmlns:ct="http://schemas.microsoft.com/office/2006/metadata/contentType" xmlns:ma="http://schemas.microsoft.com/office/2006/metadata/properties/metaAttributes" ct:_="" ma:_="" ma:contentTypeName="Document" ma:contentTypeID="0x010100AD27ECB5C9CD3F4F96FCDC522A5C9228" ma:contentTypeVersion="13" ma:contentTypeDescription="Create a new document." ma:contentTypeScope="" ma:versionID="d0f502c8a9f336feb9bc012076819206">
   <xsd:schema xmlns:xsd="http://www.w3.org/2001/XMLSchema" xmlns:xs="http://www.w3.org/2001/XMLSchema" xmlns:p="http://schemas.microsoft.com/office/2006/metadata/properties" xmlns:ns3="b35dada9-02c3-431e-89fd-c5615b6b9b0d" xmlns:ns4="87a47d00-f94a-4dd8-8cd3-330685f6b114" targetNamespace="http://schemas.microsoft.com/office/2006/metadata/properties" ma:root="true" ma:fieldsID="ac9476ce7186a841e3138ade6d8ba6e6" ns3:_="" ns4:_="">
     <xsd:import namespace="b35dada9-02c3-431e-89fd-c5615b6b9b0d"/>
@@ -5532,13 +6135,15 @@
 </ct:contentTypeSchema>
 </file>
 
-<file path=customXml/item4.xml><?xml version="1.0" encoding="utf-8"?>
-<p:properties xmlns:p="http://schemas.microsoft.com/office/2006/metadata/properties" xmlns:xsi="http://www.w3.org/2001/XMLSchema-instance" xmlns:pc="http://schemas.microsoft.com/office/infopath/2007/PartnerControls">
-  <documentManagement/>
-</p:properties>
+<file path=customXml/itemProps1.xml><?xml version="1.0" encoding="utf-8"?>
+<ds:datastoreItem xmlns:ds="http://schemas.openxmlformats.org/officeDocument/2006/customXml" ds:itemID="{5EF0C138-5C92-4B67-A58B-C39C12E9EFDB}">
+  <ds:schemaRefs>
+    <ds:schemaRef ds:uri="http://schemas.openxmlformats.org/officeDocument/2006/bibliography"/>
+  </ds:schemaRefs>
+</ds:datastoreItem>
 </file>
 
-<file path=customXml/itemProps1.xml><?xml version="1.0" encoding="utf-8"?>
+<file path=customXml/itemProps2.xml><?xml version="1.0" encoding="utf-8"?>
 <ds:datastoreItem xmlns:ds="http://schemas.openxmlformats.org/officeDocument/2006/customXml" ds:itemID="{814FF06A-2E55-45B7-8E25-99D9BEC0139C}">
   <ds:schemaRefs>
     <ds:schemaRef ds:uri="http://schemas.microsoft.com/sharepoint/v3/contenttype/forms"/>
@@ -5546,15 +6151,16 @@
 </ds:datastoreItem>
 </file>
 
-<file path=customXml/itemProps2.xml><?xml version="1.0" encoding="utf-8"?>
-<ds:datastoreItem xmlns:ds="http://schemas.openxmlformats.org/officeDocument/2006/customXml" ds:itemID="{5EF0C138-5C92-4B67-A58B-C39C12E9EFDB}">
+<file path=customXml/itemProps3.xml><?xml version="1.0" encoding="utf-8"?>
+<ds:datastoreItem xmlns:ds="http://schemas.openxmlformats.org/officeDocument/2006/customXml" ds:itemID="{DF677FFD-D99A-4484-BD57-0A290F9CF081}">
   <ds:schemaRefs>
-    <ds:schemaRef ds:uri="http://schemas.openxmlformats.org/officeDocument/2006/bibliography"/>
+    <ds:schemaRef ds:uri="http://schemas.microsoft.com/office/2006/metadata/properties"/>
+    <ds:schemaRef ds:uri="http://schemas.microsoft.com/office/infopath/2007/PartnerControls"/>
   </ds:schemaRefs>
 </ds:datastoreItem>
 </file>
 
-<file path=customXml/itemProps3.xml><?xml version="1.0" encoding="utf-8"?>
+<file path=customXml/itemProps4.xml><?xml version="1.0" encoding="utf-8"?>
 <ds:datastoreItem xmlns:ds="http://schemas.openxmlformats.org/officeDocument/2006/customXml" ds:itemID="{1700B8FC-FBA7-49A2-8603-3CCE3F26A978}">
   <ds:schemaRefs>
     <ds:schemaRef ds:uri="http://schemas.microsoft.com/office/2006/metadata/contentType"/>
@@ -5571,13 +6177,4 @@
     <ds:schemaRef ds:uri="http://schemas.microsoft.com/internal/obd"/>
   </ds:schemaRefs>
 </ds:datastoreItem>
-</file>
-
-<file path=customXml/itemProps4.xml><?xml version="1.0" encoding="utf-8"?>
-<ds:datastoreItem xmlns:ds="http://schemas.openxmlformats.org/officeDocument/2006/customXml" ds:itemID="{DF677FFD-D99A-4484-BD57-0A290F9CF081}">
-  <ds:schemaRefs>
-    <ds:schemaRef ds:uri="http://schemas.microsoft.com/office/2006/metadata/properties"/>
-    <ds:schemaRef ds:uri="http://schemas.microsoft.com/office/infopath/2007/PartnerControls"/>
-  </ds:schemaRefs>
-</ds:datastoreItem>
 </file>
</xml_diff>